<commit_message>
update solution doc with change history from Github
</commit_message>
<xml_diff>
--- a/solution-document.docx
+++ b/solution-document.docx
@@ -1,6 +1,6 @@
 
 <file path=word/document.xml><?xml version="1.0" encoding="utf-8"?>
-<w:document xmlns:ve="http://schemas.openxmlformats.org/markup-compatibility/2006" xmlns:o="urn:schemas-microsoft-com:office:office" xmlns:r="http://schemas.openxmlformats.org/officeDocument/2006/relationships" xmlns:m="http://schemas.openxmlformats.org/officeDocument/2006/math" xmlns:v="urn:schemas-microsoft-com:vml" xmlns:wp="http://schemas.openxmlformats.org/drawingml/2006/wordprocessingDrawing" xmlns:w10="urn:schemas-microsoft-com:office:word" xmlns:w="http://schemas.openxmlformats.org/wordprocessingml/2006/main" xmlns:wne="http://schemas.microsoft.com/office/word/2006/wordml">
+<w:document xmlns:wpc="http://schemas.microsoft.com/office/word/2010/wordprocessingCanvas" xmlns:mc="http://schemas.openxmlformats.org/markup-compatibility/2006" xmlns:o="urn:schemas-microsoft-com:office:office" xmlns:r="http://schemas.openxmlformats.org/officeDocument/2006/relationships" xmlns:m="http://schemas.openxmlformats.org/officeDocument/2006/math" xmlns:v="urn:schemas-microsoft-com:vml" xmlns:wp14="http://schemas.microsoft.com/office/word/2010/wordprocessingDrawing" xmlns:wp="http://schemas.openxmlformats.org/drawingml/2006/wordprocessingDrawing" xmlns:w10="urn:schemas-microsoft-com:office:word" xmlns:w="http://schemas.openxmlformats.org/wordprocessingml/2006/main" xmlns:w14="http://schemas.microsoft.com/office/word/2010/wordml" xmlns:wpg="http://schemas.microsoft.com/office/word/2010/wordprocessingGroup" xmlns:wpi="http://schemas.microsoft.com/office/word/2010/wordprocessingInk" xmlns:wne="http://schemas.microsoft.com/office/word/2006/wordml" xmlns:wps="http://schemas.microsoft.com/office/word/2010/wordprocessingShape" mc:Ignorable="w14 wp14">
   <w:body>
     <w:p>
       <w:pPr>
@@ -43,15 +43,12 @@
         </w:rPr>
       </w:pPr>
       <w:r>
-        <w:t xml:space="preserve"> </w:t>
-      </w:r>
-      <w:r>
         <w:rPr>
           <w:rFonts w:asciiTheme="minorHAnsi" w:hAnsiTheme="minorHAnsi"/>
           <w:sz w:val="32"/>
           <w:szCs w:val="32"/>
         </w:rPr>
-        <w:t>Terminal outputs from make</w:t>
+        <w:t>Team 18 Source Control</w:t>
       </w:r>
     </w:p>
     <w:p>
@@ -71,100 +68,19 @@
           <w:rFonts w:asciiTheme="minorHAnsi" w:hAnsiTheme="minorHAnsi"/>
         </w:rPr>
       </w:pPr>
+      <w:hyperlink r:id="rId8" w:history="1">
+        <w:r>
+          <w:rPr>
+            <w:rStyle w:val="Hyperlink"/>
+            <w:rFonts w:asciiTheme="minorHAnsi" w:hAnsiTheme="minorHAnsi"/>
+          </w:rPr>
+          <w:t>https://github.com/vvinh/ASU-CSE220-Team-18</w:t>
+        </w:r>
+      </w:hyperlink>
     </w:p>
     <w:p>
       <w:pPr>
         <w:ind w:left="720"/>
-        <w:contextualSpacing/>
-        <w:rPr>
-          <w:rFonts w:asciiTheme="minorHAnsi" w:hAnsiTheme="minorHAnsi"/>
-        </w:rPr>
-      </w:pPr>
-      <w:r>
-        <w:rPr>
-          <w:rFonts w:asciiTheme="minorHAnsi" w:hAnsiTheme="minorHAnsi"/>
-        </w:rPr>
-        <w:t>If 'hello' exists</w:t>
-      </w:r>
-    </w:p>
-    <w:p>
-      <w:pPr>
-        <w:ind w:left="720"/>
-        <w:contextualSpacing/>
-        <w:rPr>
-          <w:rFonts w:asciiTheme="minorHAnsi" w:hAnsiTheme="minorHAnsi"/>
-        </w:rPr>
-      </w:pPr>
-      <w:r>
-        <w:rPr>
-          <w:rFonts w:asciiTheme="minorHAnsi" w:hAnsiTheme="minorHAnsi"/>
-        </w:rPr>
-        <w:t>make: `hello' is up to date.</w:t>
-      </w:r>
-    </w:p>
-    <w:p>
-      <w:pPr>
-        <w:ind w:left="720"/>
-        <w:contextualSpacing/>
-        <w:rPr>
-          <w:rFonts w:asciiTheme="minorHAnsi" w:hAnsiTheme="minorHAnsi"/>
-        </w:rPr>
-      </w:pPr>
-    </w:p>
-    <w:p>
-      <w:pPr>
-        <w:ind w:left="720"/>
-        <w:contextualSpacing/>
-        <w:rPr>
-          <w:rFonts w:asciiTheme="minorHAnsi" w:hAnsiTheme="minorHAnsi"/>
-        </w:rPr>
-      </w:pPr>
-      <w:r>
-        <w:rPr>
-          <w:rFonts w:asciiTheme="minorHAnsi" w:hAnsiTheme="minorHAnsi"/>
-        </w:rPr>
-        <w:t>If 'hello' does not exist</w:t>
-      </w:r>
-    </w:p>
-    <w:p>
-      <w:pPr>
-        <w:ind w:left="720"/>
-        <w:contextualSpacing/>
-        <w:rPr>
-          <w:rFonts w:asciiTheme="minorHAnsi" w:hAnsiTheme="minorHAnsi"/>
-        </w:rPr>
-      </w:pPr>
-      <w:proofErr w:type="spellStart"/>
-      <w:r>
-        <w:rPr>
-          <w:rFonts w:asciiTheme="minorHAnsi" w:hAnsiTheme="minorHAnsi"/>
-        </w:rPr>
-        <w:t>gcc</w:t>
-      </w:r>
-      <w:proofErr w:type="spellEnd"/>
-      <w:r>
-        <w:rPr>
-          <w:rFonts w:asciiTheme="minorHAnsi" w:hAnsiTheme="minorHAnsi"/>
-        </w:rPr>
-        <w:t xml:space="preserve"> </w:t>
-      </w:r>
-      <w:proofErr w:type="spellStart"/>
-      <w:r>
-        <w:rPr>
-          <w:rFonts w:asciiTheme="minorHAnsi" w:hAnsiTheme="minorHAnsi"/>
-        </w:rPr>
-        <w:t>hello.o</w:t>
-      </w:r>
-      <w:proofErr w:type="spellEnd"/>
-      <w:r>
-        <w:rPr>
-          <w:rFonts w:asciiTheme="minorHAnsi" w:hAnsiTheme="minorHAnsi"/>
-        </w:rPr>
-        <w:t xml:space="preserve"> -o hello</w:t>
-      </w:r>
-    </w:p>
-    <w:p>
-      <w:pPr>
         <w:contextualSpacing/>
         <w:rPr>
           <w:rFonts w:asciiTheme="minorHAnsi" w:hAnsiTheme="minorHAnsi"/>
@@ -188,7 +104,7 @@
           <w:sz w:val="32"/>
           <w:szCs w:val="32"/>
         </w:rPr>
-        <w:t>Terminal outputs from GDB</w:t>
+        <w:t>Team members</w:t>
       </w:r>
     </w:p>
     <w:p>
@@ -200,40 +116,343 @@
         </w:rPr>
       </w:pPr>
     </w:p>
+    <w:tbl>
+      <w:tblPr>
+        <w:tblW w:w="4140" w:type="dxa"/>
+        <w:tblInd w:w="93" w:type="dxa"/>
+        <w:tblLook w:val="04A0" w:firstRow="1" w:lastRow="0" w:firstColumn="1" w:lastColumn="0" w:noHBand="0" w:noVBand="1"/>
+      </w:tblPr>
+      <w:tblGrid>
+        <w:gridCol w:w="2420"/>
+        <w:gridCol w:w="1720"/>
+      </w:tblGrid>
+      <w:tr>
+        <w:trPr>
+          <w:trHeight w:val="300"/>
+        </w:trPr>
+        <w:tc>
+          <w:tcPr>
+            <w:tcW w:w="2420" w:type="dxa"/>
+            <w:tcBorders>
+              <w:top w:val="single" w:sz="4" w:space="0" w:color="auto"/>
+              <w:left w:val="single" w:sz="4" w:space="0" w:color="auto"/>
+              <w:bottom w:val="single" w:sz="4" w:space="0" w:color="auto"/>
+              <w:right w:val="single" w:sz="4" w:space="0" w:color="auto"/>
+            </w:tcBorders>
+            <w:shd w:val="clear" w:color="000000" w:fill="A6A6A6"/>
+            <w:noWrap/>
+            <w:vAlign w:val="bottom"/>
+            <w:hideMark/>
+          </w:tcPr>
+          <w:p>
+            <w:pPr>
+              <w:jc w:val="center"/>
+              <w:rPr>
+                <w:rFonts w:ascii="Calibri" w:hAnsi="Calibri"/>
+                <w:b/>
+                <w:bCs/>
+                <w:color w:val="000000"/>
+                <w:sz w:val="22"/>
+                <w:szCs w:val="22"/>
+              </w:rPr>
+            </w:pPr>
+            <w:r>
+              <w:rPr>
+                <w:rFonts w:ascii="Calibri" w:hAnsi="Calibri"/>
+                <w:b/>
+                <w:bCs/>
+                <w:color w:val="000000"/>
+                <w:sz w:val="22"/>
+                <w:szCs w:val="22"/>
+              </w:rPr>
+              <w:t>Team member</w:t>
+            </w:r>
+          </w:p>
+        </w:tc>
+        <w:tc>
+          <w:tcPr>
+            <w:tcW w:w="1720" w:type="dxa"/>
+            <w:tcBorders>
+              <w:top w:val="single" w:sz="4" w:space="0" w:color="auto"/>
+              <w:left w:val="nil"/>
+              <w:bottom w:val="single" w:sz="4" w:space="0" w:color="auto"/>
+              <w:right w:val="single" w:sz="4" w:space="0" w:color="auto"/>
+            </w:tcBorders>
+            <w:shd w:val="clear" w:color="000000" w:fill="A6A6A6"/>
+            <w:noWrap/>
+            <w:vAlign w:val="bottom"/>
+            <w:hideMark/>
+          </w:tcPr>
+          <w:p>
+            <w:pPr>
+              <w:jc w:val="center"/>
+              <w:rPr>
+                <w:rFonts w:ascii="Calibri" w:hAnsi="Calibri"/>
+                <w:b/>
+                <w:bCs/>
+                <w:color w:val="000000"/>
+                <w:sz w:val="22"/>
+                <w:szCs w:val="22"/>
+              </w:rPr>
+            </w:pPr>
+            <w:r>
+              <w:rPr>
+                <w:rFonts w:ascii="Calibri" w:hAnsi="Calibri"/>
+                <w:b/>
+                <w:bCs/>
+                <w:color w:val="000000"/>
+                <w:sz w:val="22"/>
+                <w:szCs w:val="22"/>
+              </w:rPr>
+              <w:t xml:space="preserve">Github </w:t>
+            </w:r>
+            <w:r>
+              <w:rPr>
+                <w:rFonts w:ascii="Calibri" w:hAnsi="Calibri"/>
+                <w:b/>
+                <w:bCs/>
+                <w:color w:val="000000"/>
+                <w:sz w:val="22"/>
+                <w:szCs w:val="22"/>
+              </w:rPr>
+              <w:t>UserID</w:t>
+            </w:r>
+          </w:p>
+        </w:tc>
+      </w:tr>
+      <w:tr>
+        <w:trPr>
+          <w:trHeight w:val="300"/>
+        </w:trPr>
+        <w:tc>
+          <w:tcPr>
+            <w:tcW w:w="2420" w:type="dxa"/>
+            <w:tcBorders>
+              <w:top w:val="nil"/>
+              <w:left w:val="single" w:sz="4" w:space="0" w:color="auto"/>
+              <w:bottom w:val="single" w:sz="4" w:space="0" w:color="auto"/>
+              <w:right w:val="single" w:sz="4" w:space="0" w:color="auto"/>
+            </w:tcBorders>
+            <w:shd w:val="clear" w:color="000000" w:fill="DCE6F1"/>
+            <w:noWrap/>
+            <w:vAlign w:val="bottom"/>
+            <w:hideMark/>
+          </w:tcPr>
+          <w:p>
+            <w:pPr>
+              <w:rPr>
+                <w:rFonts w:ascii="Calibri" w:hAnsi="Calibri"/>
+                <w:color w:val="000000"/>
+                <w:sz w:val="22"/>
+                <w:szCs w:val="22"/>
+              </w:rPr>
+            </w:pPr>
+            <w:r>
+              <w:rPr>
+                <w:rFonts w:ascii="Calibri" w:hAnsi="Calibri"/>
+                <w:color w:val="000000"/>
+                <w:sz w:val="22"/>
+                <w:szCs w:val="22"/>
+              </w:rPr>
+              <w:t xml:space="preserve">Nicholas Murray       </w:t>
+            </w:r>
+          </w:p>
+        </w:tc>
+        <w:tc>
+          <w:tcPr>
+            <w:tcW w:w="1720" w:type="dxa"/>
+            <w:tcBorders>
+              <w:top w:val="nil"/>
+              <w:left w:val="nil"/>
+              <w:bottom w:val="single" w:sz="4" w:space="0" w:color="auto"/>
+              <w:right w:val="single" w:sz="4" w:space="0" w:color="auto"/>
+            </w:tcBorders>
+            <w:shd w:val="clear" w:color="000000" w:fill="DCE6F1"/>
+            <w:noWrap/>
+            <w:vAlign w:val="bottom"/>
+            <w:hideMark/>
+          </w:tcPr>
+          <w:p>
+            <w:pPr>
+              <w:rPr>
+                <w:rFonts w:ascii="Calibri" w:hAnsi="Calibri"/>
+                <w:color w:val="000000"/>
+                <w:sz w:val="22"/>
+                <w:szCs w:val="22"/>
+              </w:rPr>
+            </w:pPr>
+            <w:r>
+              <w:rPr>
+                <w:rFonts w:ascii="Calibri" w:hAnsi="Calibri"/>
+                <w:color w:val="000000"/>
+                <w:sz w:val="22"/>
+                <w:szCs w:val="22"/>
+              </w:rPr>
+              <w:t>njmurra1</w:t>
+            </w:r>
+          </w:p>
+        </w:tc>
+      </w:tr>
+      <w:tr>
+        <w:trPr>
+          <w:trHeight w:val="300"/>
+        </w:trPr>
+        <w:tc>
+          <w:tcPr>
+            <w:tcW w:w="2420" w:type="dxa"/>
+            <w:tcBorders>
+              <w:top w:val="nil"/>
+              <w:left w:val="single" w:sz="4" w:space="0" w:color="auto"/>
+              <w:bottom w:val="single" w:sz="4" w:space="0" w:color="auto"/>
+              <w:right w:val="single" w:sz="4" w:space="0" w:color="auto"/>
+            </w:tcBorders>
+            <w:shd w:val="clear" w:color="000000" w:fill="DCE6F1"/>
+            <w:noWrap/>
+            <w:vAlign w:val="bottom"/>
+            <w:hideMark/>
+          </w:tcPr>
+          <w:p>
+            <w:pPr>
+              <w:rPr>
+                <w:rFonts w:ascii="Calibri" w:hAnsi="Calibri"/>
+                <w:color w:val="000000"/>
+                <w:sz w:val="22"/>
+                <w:szCs w:val="22"/>
+              </w:rPr>
+            </w:pPr>
+            <w:r>
+              <w:rPr>
+                <w:rFonts w:ascii="Calibri" w:hAnsi="Calibri"/>
+                <w:color w:val="000000"/>
+                <w:sz w:val="22"/>
+                <w:szCs w:val="22"/>
+              </w:rPr>
+              <w:t xml:space="preserve">Vivian Vinh   </w:t>
+            </w:r>
+          </w:p>
+        </w:tc>
+        <w:tc>
+          <w:tcPr>
+            <w:tcW w:w="1720" w:type="dxa"/>
+            <w:tcBorders>
+              <w:top w:val="nil"/>
+              <w:left w:val="nil"/>
+              <w:bottom w:val="single" w:sz="4" w:space="0" w:color="auto"/>
+              <w:right w:val="single" w:sz="4" w:space="0" w:color="auto"/>
+            </w:tcBorders>
+            <w:shd w:val="clear" w:color="000000" w:fill="DCE6F1"/>
+            <w:noWrap/>
+            <w:vAlign w:val="bottom"/>
+            <w:hideMark/>
+          </w:tcPr>
+          <w:p>
+            <w:pPr>
+              <w:rPr>
+                <w:rFonts w:ascii="Calibri" w:hAnsi="Calibri"/>
+                <w:color w:val="000000"/>
+                <w:sz w:val="22"/>
+                <w:szCs w:val="22"/>
+              </w:rPr>
+            </w:pPr>
+            <w:r>
+              <w:rPr>
+                <w:rFonts w:ascii="Calibri" w:hAnsi="Calibri"/>
+                <w:color w:val="000000"/>
+                <w:sz w:val="22"/>
+                <w:szCs w:val="22"/>
+              </w:rPr>
+              <w:t>vvinh</w:t>
+            </w:r>
+          </w:p>
+        </w:tc>
+      </w:tr>
+      <w:tr>
+        <w:trPr>
+          <w:trHeight w:val="300"/>
+        </w:trPr>
+        <w:tc>
+          <w:tcPr>
+            <w:tcW w:w="2420" w:type="dxa"/>
+            <w:tcBorders>
+              <w:top w:val="nil"/>
+              <w:left w:val="single" w:sz="4" w:space="0" w:color="auto"/>
+              <w:bottom w:val="single" w:sz="4" w:space="0" w:color="auto"/>
+              <w:right w:val="single" w:sz="4" w:space="0" w:color="auto"/>
+            </w:tcBorders>
+            <w:shd w:val="clear" w:color="000000" w:fill="DCE6F1"/>
+            <w:noWrap/>
+            <w:vAlign w:val="bottom"/>
+            <w:hideMark/>
+          </w:tcPr>
+          <w:p>
+            <w:pPr>
+              <w:rPr>
+                <w:rFonts w:ascii="Calibri" w:hAnsi="Calibri"/>
+                <w:color w:val="000000"/>
+                <w:sz w:val="22"/>
+                <w:szCs w:val="22"/>
+              </w:rPr>
+            </w:pPr>
+            <w:r>
+              <w:rPr>
+                <w:rFonts w:ascii="Calibri" w:hAnsi="Calibri"/>
+                <w:color w:val="000000"/>
+                <w:sz w:val="22"/>
+                <w:szCs w:val="22"/>
+              </w:rPr>
+              <w:t xml:space="preserve">Timothy Zamora      </w:t>
+            </w:r>
+          </w:p>
+        </w:tc>
+        <w:tc>
+          <w:tcPr>
+            <w:tcW w:w="1720" w:type="dxa"/>
+            <w:tcBorders>
+              <w:top w:val="nil"/>
+              <w:left w:val="nil"/>
+              <w:bottom w:val="single" w:sz="4" w:space="0" w:color="auto"/>
+              <w:right w:val="single" w:sz="4" w:space="0" w:color="auto"/>
+            </w:tcBorders>
+            <w:shd w:val="clear" w:color="000000" w:fill="DCE6F1"/>
+            <w:noWrap/>
+            <w:vAlign w:val="bottom"/>
+            <w:hideMark/>
+          </w:tcPr>
+          <w:p>
+            <w:pPr>
+              <w:rPr>
+                <w:rFonts w:ascii="Calibri" w:hAnsi="Calibri"/>
+                <w:color w:val="000000"/>
+                <w:sz w:val="22"/>
+                <w:szCs w:val="22"/>
+              </w:rPr>
+            </w:pPr>
+            <w:r>
+              <w:rPr>
+                <w:rFonts w:ascii="Calibri" w:hAnsi="Calibri"/>
+                <w:color w:val="000000"/>
+                <w:sz w:val="22"/>
+                <w:szCs w:val="22"/>
+              </w:rPr>
+              <w:t>tdzamora</w:t>
+            </w:r>
+          </w:p>
+        </w:tc>
+      </w:tr>
+    </w:tbl>
     <w:p>
       <w:pPr>
-        <w:pStyle w:val="Heading1"/>
-        <w:spacing w:before="0"/>
-        <w:ind w:left="720"/>
         <w:contextualSpacing/>
         <w:rPr>
           <w:rFonts w:asciiTheme="minorHAnsi" w:hAnsiTheme="minorHAnsi"/>
-          <w:sz w:val="32"/>
-          <w:szCs w:val="32"/>
         </w:rPr>
       </w:pPr>
-      <w:r>
-        <w:rPr>
-          <w:rFonts w:asciiTheme="minorHAnsi" w:hAnsiTheme="minorHAnsi"/>
-          <w:b w:val="0"/>
-          <w:bCs w:val="0"/>
-          <w:color w:val="auto"/>
-          <w:sz w:val="24"/>
-          <w:szCs w:val="24"/>
-        </w:rPr>
-        <w:t>Breakpoint 4 at 0x400524</w:t>
-      </w:r>
     </w:p>
     <w:p>
       <w:pPr>
-        <w:pStyle w:val="Heading1"/>
-        <w:spacing w:before="0"/>
-        <w:ind w:left="720"/>
         <w:contextualSpacing/>
         <w:rPr>
           <w:rFonts w:asciiTheme="minorHAnsi" w:hAnsiTheme="minorHAnsi"/>
-          <w:sz w:val="32"/>
-          <w:szCs w:val="32"/>
         </w:rPr>
       </w:pPr>
     </w:p>
@@ -248,51 +467,76 @@
           <w:szCs w:val="32"/>
         </w:rPr>
       </w:pPr>
-    </w:p>
-    <w:p>
-      <w:pPr>
-        <w:pStyle w:val="Heading1"/>
-        <w:spacing w:before="0"/>
-        <w:contextualSpacing/>
-        <w:rPr>
-          <w:rFonts w:asciiTheme="minorHAnsi" w:hAnsiTheme="minorHAnsi"/>
-          <w:sz w:val="32"/>
-          <w:szCs w:val="32"/>
-        </w:rPr>
-      </w:pPr>
-      <w:proofErr w:type="spellStart"/>
       <w:r>
         <w:rPr>
           <w:rFonts w:asciiTheme="minorHAnsi" w:hAnsiTheme="minorHAnsi"/>
           <w:sz w:val="32"/>
           <w:szCs w:val="32"/>
         </w:rPr>
-        <w:t>Teminal</w:t>
+        <w:t>Change History screenshots:</w:t>
       </w:r>
-      <w:proofErr w:type="spellEnd"/>
-      <w:r>
+    </w:p>
+    <w:p>
+      <w:pPr>
+        <w:contextualSpacing/>
         <w:rPr>
-          <w:rFonts w:asciiTheme="minorHAnsi" w:hAnsiTheme="minorHAnsi"/>
-          <w:sz w:val="32"/>
-          <w:szCs w:val="32"/>
+          <w:noProof/>
         </w:rPr>
-        <w:t xml:space="preserve"> outputs from execution</w:t>
-      </w:r>
+      </w:pPr>
       <w:bookmarkStart w:id="0" w:name="_GoBack"/>
       <w:bookmarkEnd w:id="0"/>
     </w:p>
     <w:p>
       <w:pPr>
-        <w:ind w:left="720"/>
         <w:contextualSpacing/>
         <w:rPr>
           <w:rFonts w:asciiTheme="minorHAnsi" w:hAnsiTheme="minorHAnsi"/>
         </w:rPr>
       </w:pPr>
+      <w:r>
+        <w:rPr>
+          <w:noProof/>
+        </w:rPr>
+        <w:lastRenderedPageBreak/>
+        <w:drawing>
+          <wp:inline distT="0" distB="0" distL="0" distR="0" wp14:anchorId="1FDEFD01" wp14:editId="4618BF29">
+            <wp:extent cx="5943600" cy="5657850"/>
+            <wp:effectExtent l="0" t="0" r="0" b="0"/>
+            <wp:docPr id="1" name="Picture 1"/>
+            <wp:cNvGraphicFramePr>
+              <a:graphicFrameLocks xmlns:a="http://schemas.openxmlformats.org/drawingml/2006/main" noChangeAspect="1"/>
+            </wp:cNvGraphicFramePr>
+            <a:graphic xmlns:a="http://schemas.openxmlformats.org/drawingml/2006/main">
+              <a:graphicData uri="http://schemas.openxmlformats.org/drawingml/2006/picture">
+                <pic:pic xmlns:pic="http://schemas.openxmlformats.org/drawingml/2006/picture">
+                  <pic:nvPicPr>
+                    <pic:cNvPr id="0" name=""/>
+                    <pic:cNvPicPr/>
+                  </pic:nvPicPr>
+                  <pic:blipFill>
+                    <a:blip r:embed="rId9"/>
+                    <a:stretch>
+                      <a:fillRect/>
+                    </a:stretch>
+                  </pic:blipFill>
+                  <pic:spPr>
+                    <a:xfrm>
+                      <a:off x="0" y="0"/>
+                      <a:ext cx="5943600" cy="5657850"/>
+                    </a:xfrm>
+                    <a:prstGeom prst="rect">
+                      <a:avLst/>
+                    </a:prstGeom>
+                  </pic:spPr>
+                </pic:pic>
+              </a:graphicData>
+            </a:graphic>
+          </wp:inline>
+        </w:drawing>
+      </w:r>
     </w:p>
     <w:p>
       <w:pPr>
-        <w:ind w:left="720"/>
         <w:contextualSpacing/>
         <w:rPr>
           <w:rFonts w:asciiTheme="minorHAnsi" w:hAnsiTheme="minorHAnsi"/>
@@ -301,127 +545,112 @@
     </w:p>
     <w:p>
       <w:pPr>
-        <w:pStyle w:val="Heading1"/>
-        <w:contextualSpacing/>
-        <w:rPr>
-          <w:rFonts w:asciiTheme="minorHAnsi" w:hAnsiTheme="minorHAnsi"/>
-          <w:b w:val="0"/>
-          <w:color w:val="auto"/>
-          <w:sz w:val="22"/>
-          <w:szCs w:val="22"/>
-        </w:rPr>
-      </w:pPr>
-      <w:r>
-        <w:rPr>
-          <w:rFonts w:asciiTheme="minorHAnsi" w:hAnsiTheme="minorHAnsi"/>
-          <w:b w:val="0"/>
-          <w:color w:val="auto"/>
-          <w:sz w:val="22"/>
-          <w:szCs w:val="22"/>
-        </w:rPr>
-        <w:tab/>
-      </w:r>
-      <w:r>
-        <w:rPr>
-          <w:rFonts w:asciiTheme="minorHAnsi" w:hAnsiTheme="minorHAnsi"/>
-          <w:b w:val="0"/>
-          <w:color w:val="auto"/>
-          <w:sz w:val="22"/>
-          <w:szCs w:val="22"/>
-        </w:rPr>
-        <w:t>Starting program: /</w:t>
-      </w:r>
-      <w:proofErr w:type="spellStart"/>
-      <w:r>
-        <w:rPr>
-          <w:rFonts w:asciiTheme="minorHAnsi" w:hAnsiTheme="minorHAnsi"/>
-          <w:b w:val="0"/>
-          <w:color w:val="auto"/>
-          <w:sz w:val="22"/>
-          <w:szCs w:val="22"/>
-        </w:rPr>
-        <w:t>afs</w:t>
-      </w:r>
-      <w:proofErr w:type="spellEnd"/>
-      <w:r>
-        <w:rPr>
-          <w:rFonts w:asciiTheme="minorHAnsi" w:hAnsiTheme="minorHAnsi"/>
-          <w:b w:val="0"/>
-          <w:color w:val="auto"/>
-          <w:sz w:val="22"/>
-          <w:szCs w:val="22"/>
-        </w:rPr>
-        <w:t>/asu.edu/users/n/j/m/njmurra1/hello</w:t>
-      </w:r>
-    </w:p>
-    <w:p>
-      <w:pPr>
-        <w:pStyle w:val="Heading1"/>
-        <w:contextualSpacing/>
-        <w:rPr>
-          <w:rFonts w:asciiTheme="minorHAnsi" w:hAnsiTheme="minorHAnsi"/>
-          <w:b w:val="0"/>
-          <w:color w:val="auto"/>
-          <w:sz w:val="22"/>
-          <w:szCs w:val="22"/>
-        </w:rPr>
-      </w:pPr>
-    </w:p>
-    <w:p>
-      <w:pPr>
-        <w:pStyle w:val="Heading1"/>
-        <w:spacing w:before="0"/>
-        <w:contextualSpacing/>
-        <w:rPr>
-          <w:rFonts w:asciiTheme="minorHAnsi" w:hAnsiTheme="minorHAnsi"/>
-          <w:b w:val="0"/>
-          <w:color w:val="auto"/>
-          <w:sz w:val="22"/>
-          <w:szCs w:val="22"/>
-        </w:rPr>
-      </w:pPr>
-      <w:r>
-        <w:rPr>
-          <w:rFonts w:asciiTheme="minorHAnsi" w:hAnsiTheme="minorHAnsi"/>
-          <w:b w:val="0"/>
-          <w:color w:val="auto"/>
-          <w:sz w:val="22"/>
-          <w:szCs w:val="22"/>
-        </w:rPr>
-        <w:tab/>
-      </w:r>
-      <w:r>
-        <w:rPr>
-          <w:rFonts w:asciiTheme="minorHAnsi" w:hAnsiTheme="minorHAnsi"/>
-          <w:b w:val="0"/>
-          <w:color w:val="auto"/>
-          <w:sz w:val="22"/>
-          <w:szCs w:val="22"/>
-        </w:rPr>
-        <w:t>Breakpoint 4, 0x0000000000400524 in main ()</w:t>
-      </w:r>
-    </w:p>
-    <w:p>
-      <w:pPr>
-        <w:ind w:left="720"/>
         <w:contextualSpacing/>
         <w:rPr>
           <w:rFonts w:asciiTheme="minorHAnsi" w:hAnsiTheme="minorHAnsi"/>
         </w:rPr>
       </w:pPr>
+      <w:r>
+        <w:rPr>
+          <w:noProof/>
+        </w:rPr>
+        <w:lastRenderedPageBreak/>
+        <w:drawing>
+          <wp:inline distT="0" distB="0" distL="0" distR="0" wp14:anchorId="0DBCFC34" wp14:editId="4E895703">
+            <wp:extent cx="5943600" cy="4882515"/>
+            <wp:effectExtent l="0" t="0" r="0" b="0"/>
+            <wp:docPr id="2" name="Picture 2"/>
+            <wp:cNvGraphicFramePr>
+              <a:graphicFrameLocks xmlns:a="http://schemas.openxmlformats.org/drawingml/2006/main" noChangeAspect="1"/>
+            </wp:cNvGraphicFramePr>
+            <a:graphic xmlns:a="http://schemas.openxmlformats.org/drawingml/2006/main">
+              <a:graphicData uri="http://schemas.openxmlformats.org/drawingml/2006/picture">
+                <pic:pic xmlns:pic="http://schemas.openxmlformats.org/drawingml/2006/picture">
+                  <pic:nvPicPr>
+                    <pic:cNvPr id="0" name=""/>
+                    <pic:cNvPicPr/>
+                  </pic:nvPicPr>
+                  <pic:blipFill>
+                    <a:blip r:embed="rId10"/>
+                    <a:stretch>
+                      <a:fillRect/>
+                    </a:stretch>
+                  </pic:blipFill>
+                  <pic:spPr>
+                    <a:xfrm>
+                      <a:off x="0" y="0"/>
+                      <a:ext cx="5943600" cy="4882515"/>
+                    </a:xfrm>
+                    <a:prstGeom prst="rect">
+                      <a:avLst/>
+                    </a:prstGeom>
+                  </pic:spPr>
+                </pic:pic>
+              </a:graphicData>
+            </a:graphic>
+          </wp:inline>
+        </w:drawing>
+      </w:r>
     </w:p>
     <w:p>
       <w:pPr>
-        <w:ind w:left="720"/>
         <w:contextualSpacing/>
         <w:rPr>
           <w:rFonts w:asciiTheme="minorHAnsi" w:hAnsiTheme="minorHAnsi"/>
         </w:rPr>
       </w:pPr>
     </w:p>
+    <w:p>
+      <w:pPr>
+        <w:contextualSpacing/>
+        <w:rPr>
+          <w:rFonts w:asciiTheme="minorHAnsi" w:hAnsiTheme="minorHAnsi"/>
+        </w:rPr>
+      </w:pPr>
+      <w:r>
+        <w:rPr>
+          <w:noProof/>
+        </w:rPr>
+        <w:drawing>
+          <wp:inline distT="0" distB="0" distL="0" distR="0" wp14:anchorId="357BED92" wp14:editId="1B1F0A51">
+            <wp:extent cx="5943600" cy="3213100"/>
+            <wp:effectExtent l="0" t="0" r="0" b="6350"/>
+            <wp:docPr id="3" name="Picture 3"/>
+            <wp:cNvGraphicFramePr>
+              <a:graphicFrameLocks xmlns:a="http://schemas.openxmlformats.org/drawingml/2006/main" noChangeAspect="1"/>
+            </wp:cNvGraphicFramePr>
+            <a:graphic xmlns:a="http://schemas.openxmlformats.org/drawingml/2006/main">
+              <a:graphicData uri="http://schemas.openxmlformats.org/drawingml/2006/picture">
+                <pic:pic xmlns:pic="http://schemas.openxmlformats.org/drawingml/2006/picture">
+                  <pic:nvPicPr>
+                    <pic:cNvPr id="0" name=""/>
+                    <pic:cNvPicPr/>
+                  </pic:nvPicPr>
+                  <pic:blipFill>
+                    <a:blip r:embed="rId11"/>
+                    <a:stretch>
+                      <a:fillRect/>
+                    </a:stretch>
+                  </pic:blipFill>
+                  <pic:spPr>
+                    <a:xfrm>
+                      <a:off x="0" y="0"/>
+                      <a:ext cx="5943600" cy="3213100"/>
+                    </a:xfrm>
+                    <a:prstGeom prst="rect">
+                      <a:avLst/>
+                    </a:prstGeom>
+                  </pic:spPr>
+                </pic:pic>
+              </a:graphicData>
+            </a:graphic>
+          </wp:inline>
+        </w:drawing>
+      </w:r>
+    </w:p>
     <w:sectPr>
-      <w:headerReference w:type="default" r:id="rId7"/>
-      <w:footerReference w:type="default" r:id="rId8"/>
+      <w:headerReference w:type="default" r:id="rId12"/>
+      <w:footerReference w:type="default" r:id="rId13"/>
       <w:pgSz w:w="12240" w:h="15840"/>
       <w:pgMar w:top="720" w:right="720" w:bottom="720" w:left="1440" w:header="720" w:footer="720" w:gutter="0"/>
       <w:cols w:space="720"/>
@@ -432,7 +661,7 @@
 </file>
 
 <file path=word/endnotes.xml><?xml version="1.0" encoding="utf-8"?>
-<w:endnotes xmlns:ve="http://schemas.openxmlformats.org/markup-compatibility/2006" xmlns:o="urn:schemas-microsoft-com:office:office" xmlns:r="http://schemas.openxmlformats.org/officeDocument/2006/relationships" xmlns:m="http://schemas.openxmlformats.org/officeDocument/2006/math" xmlns:v="urn:schemas-microsoft-com:vml" xmlns:wp="http://schemas.openxmlformats.org/drawingml/2006/wordprocessingDrawing" xmlns:w10="urn:schemas-microsoft-com:office:word" xmlns:w="http://schemas.openxmlformats.org/wordprocessingml/2006/main" xmlns:wne="http://schemas.microsoft.com/office/word/2006/wordml">
+<w:endnotes xmlns:wpc="http://schemas.microsoft.com/office/word/2010/wordprocessingCanvas" xmlns:mc="http://schemas.openxmlformats.org/markup-compatibility/2006" xmlns:o="urn:schemas-microsoft-com:office:office" xmlns:r="http://schemas.openxmlformats.org/officeDocument/2006/relationships" xmlns:m="http://schemas.openxmlformats.org/officeDocument/2006/math" xmlns:v="urn:schemas-microsoft-com:vml" xmlns:wp14="http://schemas.microsoft.com/office/word/2010/wordprocessingDrawing" xmlns:wp="http://schemas.openxmlformats.org/drawingml/2006/wordprocessingDrawing" xmlns:w10="urn:schemas-microsoft-com:office:word" xmlns:w="http://schemas.openxmlformats.org/wordprocessingml/2006/main" xmlns:w14="http://schemas.microsoft.com/office/word/2010/wordml" xmlns:wpg="http://schemas.microsoft.com/office/word/2010/wordprocessingGroup" xmlns:wpi="http://schemas.microsoft.com/office/word/2010/wordprocessingInk" xmlns:wne="http://schemas.microsoft.com/office/word/2006/wordml" xmlns:wps="http://schemas.microsoft.com/office/word/2010/wordprocessingShape" mc:Ignorable="w14 wp14">
   <w:endnote w:type="separator" w:id="-1">
     <w:p>
       <w:r>
@@ -451,7 +680,7 @@
 </file>
 
 <file path=word/footer1.xml><?xml version="1.0" encoding="utf-8"?>
-<w:ftr xmlns:ve="http://schemas.openxmlformats.org/markup-compatibility/2006" xmlns:o="urn:schemas-microsoft-com:office:office" xmlns:r="http://schemas.openxmlformats.org/officeDocument/2006/relationships" xmlns:m="http://schemas.openxmlformats.org/officeDocument/2006/math" xmlns:v="urn:schemas-microsoft-com:vml" xmlns:wp="http://schemas.openxmlformats.org/drawingml/2006/wordprocessingDrawing" xmlns:w10="urn:schemas-microsoft-com:office:word" xmlns:w="http://schemas.openxmlformats.org/wordprocessingml/2006/main" xmlns:wne="http://schemas.microsoft.com/office/word/2006/wordml">
+<w:ftr xmlns:wpc="http://schemas.microsoft.com/office/word/2010/wordprocessingCanvas" xmlns:mc="http://schemas.openxmlformats.org/markup-compatibility/2006" xmlns:o="urn:schemas-microsoft-com:office:office" xmlns:r="http://schemas.openxmlformats.org/officeDocument/2006/relationships" xmlns:m="http://schemas.openxmlformats.org/officeDocument/2006/math" xmlns:v="urn:schemas-microsoft-com:vml" xmlns:wp14="http://schemas.microsoft.com/office/word/2010/wordprocessingDrawing" xmlns:wp="http://schemas.openxmlformats.org/drawingml/2006/wordprocessingDrawing" xmlns:w10="urn:schemas-microsoft-com:office:word" xmlns:w="http://schemas.openxmlformats.org/wordprocessingml/2006/main" xmlns:w14="http://schemas.microsoft.com/office/word/2010/wordml" xmlns:wpg="http://schemas.microsoft.com/office/word/2010/wordprocessingGroup" xmlns:wpi="http://schemas.microsoft.com/office/word/2010/wordprocessingInk" xmlns:wne="http://schemas.microsoft.com/office/word/2006/wordml" xmlns:wps="http://schemas.microsoft.com/office/word/2010/wordprocessingShape" mc:Ignorable="w14 wp14">
   <w:p>
     <w:pPr>
       <w:pStyle w:val="Footer"/>
@@ -506,7 +735,7 @@
         <w:sz w:val="16"/>
         <w:szCs w:val="16"/>
       </w:rPr>
-      <w:t>1</w:t>
+      <w:t>2</w:t>
     </w:r>
     <w:r>
       <w:rPr>
@@ -561,7 +790,7 @@
         <w:sz w:val="16"/>
         <w:szCs w:val="16"/>
       </w:rPr>
-      <w:t>1</w:t>
+      <w:t>3</w:t>
     </w:r>
     <w:r>
       <w:rPr>
@@ -586,7 +815,7 @@
 </file>
 
 <file path=word/footnotes.xml><?xml version="1.0" encoding="utf-8"?>
-<w:footnotes xmlns:ve="http://schemas.openxmlformats.org/markup-compatibility/2006" xmlns:o="urn:schemas-microsoft-com:office:office" xmlns:r="http://schemas.openxmlformats.org/officeDocument/2006/relationships" xmlns:m="http://schemas.openxmlformats.org/officeDocument/2006/math" xmlns:v="urn:schemas-microsoft-com:vml" xmlns:wp="http://schemas.openxmlformats.org/drawingml/2006/wordprocessingDrawing" xmlns:w10="urn:schemas-microsoft-com:office:word" xmlns:w="http://schemas.openxmlformats.org/wordprocessingml/2006/main" xmlns:wne="http://schemas.microsoft.com/office/word/2006/wordml">
+<w:footnotes xmlns:wpc="http://schemas.microsoft.com/office/word/2010/wordprocessingCanvas" xmlns:mc="http://schemas.openxmlformats.org/markup-compatibility/2006" xmlns:o="urn:schemas-microsoft-com:office:office" xmlns:r="http://schemas.openxmlformats.org/officeDocument/2006/relationships" xmlns:m="http://schemas.openxmlformats.org/officeDocument/2006/math" xmlns:v="urn:schemas-microsoft-com:vml" xmlns:wp14="http://schemas.microsoft.com/office/word/2010/wordprocessingDrawing" xmlns:wp="http://schemas.openxmlformats.org/drawingml/2006/wordprocessingDrawing" xmlns:w10="urn:schemas-microsoft-com:office:word" xmlns:w="http://schemas.openxmlformats.org/wordprocessingml/2006/main" xmlns:w14="http://schemas.microsoft.com/office/word/2010/wordml" xmlns:wpg="http://schemas.microsoft.com/office/word/2010/wordprocessingGroup" xmlns:wpi="http://schemas.microsoft.com/office/word/2010/wordprocessingInk" xmlns:wne="http://schemas.microsoft.com/office/word/2006/wordml" xmlns:wps="http://schemas.microsoft.com/office/word/2010/wordprocessingShape" mc:Ignorable="w14 wp14">
   <w:footnote w:type="separator" w:id="-1">
     <w:p>
       <w:r>
@@ -605,7 +834,7 @@
 </file>
 
 <file path=word/header1.xml><?xml version="1.0" encoding="utf-8"?>
-<w:hdr xmlns:ve="http://schemas.openxmlformats.org/markup-compatibility/2006" xmlns:o="urn:schemas-microsoft-com:office:office" xmlns:r="http://schemas.openxmlformats.org/officeDocument/2006/relationships" xmlns:m="http://schemas.openxmlformats.org/officeDocument/2006/math" xmlns:v="urn:schemas-microsoft-com:vml" xmlns:wp="http://schemas.openxmlformats.org/drawingml/2006/wordprocessingDrawing" xmlns:w10="urn:schemas-microsoft-com:office:word" xmlns:w="http://schemas.openxmlformats.org/wordprocessingml/2006/main" xmlns:wne="http://schemas.microsoft.com/office/word/2006/wordml">
+<w:hdr xmlns:wpc="http://schemas.microsoft.com/office/word/2010/wordprocessingCanvas" xmlns:mc="http://schemas.openxmlformats.org/markup-compatibility/2006" xmlns:o="urn:schemas-microsoft-com:office:office" xmlns:r="http://schemas.openxmlformats.org/officeDocument/2006/relationships" xmlns:m="http://schemas.openxmlformats.org/officeDocument/2006/math" xmlns:v="urn:schemas-microsoft-com:vml" xmlns:wp14="http://schemas.microsoft.com/office/word/2010/wordprocessingDrawing" xmlns:wp="http://schemas.openxmlformats.org/drawingml/2006/wordprocessingDrawing" xmlns:w10="urn:schemas-microsoft-com:office:word" xmlns:w="http://schemas.openxmlformats.org/wordprocessingml/2006/main" xmlns:w14="http://schemas.microsoft.com/office/word/2010/wordml" xmlns:wpg="http://schemas.microsoft.com/office/word/2010/wordprocessingGroup" xmlns:wpi="http://schemas.microsoft.com/office/word/2010/wordprocessingInk" xmlns:wne="http://schemas.microsoft.com/office/word/2006/wordml" xmlns:wps="http://schemas.microsoft.com/office/word/2010/wordprocessingShape" mc:Ignorable="w14 wp14">
   <w:p>
     <w:pPr>
       <w:pStyle w:val="Header"/>
@@ -660,18 +889,8 @@
         <w:sz w:val="20"/>
         <w:szCs w:val="20"/>
       </w:rPr>
-      <w:t xml:space="preserve">Vivian </w:t>
+      <w:t>Vivian Vinh</w:t>
     </w:r>
-    <w:proofErr w:type="spellStart"/>
-    <w:r>
-      <w:rPr>
-        <w:rFonts w:asciiTheme="minorHAnsi" w:hAnsiTheme="minorHAnsi"/>
-        <w:sz w:val="20"/>
-        <w:szCs w:val="20"/>
-      </w:rPr>
-      <w:t>Vinh</w:t>
-    </w:r>
-    <w:proofErr w:type="spellEnd"/>
   </w:p>
   <w:p>
     <w:pPr>
@@ -696,7 +915,7 @@
 </file>
 
 <file path=word/numbering.xml><?xml version="1.0" encoding="utf-8"?>
-<w:numbering xmlns:ve="http://schemas.openxmlformats.org/markup-compatibility/2006" xmlns:o="urn:schemas-microsoft-com:office:office" xmlns:r="http://schemas.openxmlformats.org/officeDocument/2006/relationships" xmlns:m="http://schemas.openxmlformats.org/officeDocument/2006/math" xmlns:v="urn:schemas-microsoft-com:vml" xmlns:wp="http://schemas.openxmlformats.org/drawingml/2006/wordprocessingDrawing" xmlns:w10="urn:schemas-microsoft-com:office:word" xmlns:w="http://schemas.openxmlformats.org/wordprocessingml/2006/main" xmlns:wne="http://schemas.microsoft.com/office/word/2006/wordml">
+<w:numbering xmlns:wpc="http://schemas.microsoft.com/office/word/2010/wordprocessingCanvas" xmlns:mc="http://schemas.openxmlformats.org/markup-compatibility/2006" xmlns:o="urn:schemas-microsoft-com:office:office" xmlns:r="http://schemas.openxmlformats.org/officeDocument/2006/relationships" xmlns:m="http://schemas.openxmlformats.org/officeDocument/2006/math" xmlns:v="urn:schemas-microsoft-com:vml" xmlns:wp14="http://schemas.microsoft.com/office/word/2010/wordprocessingDrawing" xmlns:wp="http://schemas.openxmlformats.org/drawingml/2006/wordprocessingDrawing" xmlns:w10="urn:schemas-microsoft-com:office:word" xmlns:w="http://schemas.openxmlformats.org/wordprocessingml/2006/main" xmlns:w14="http://schemas.microsoft.com/office/word/2010/wordml" xmlns:wpg="http://schemas.microsoft.com/office/word/2010/wordprocessingGroup" xmlns:wpi="http://schemas.microsoft.com/office/word/2010/wordprocessingInk" xmlns:wne="http://schemas.microsoft.com/office/word/2006/wordml" xmlns:wps="http://schemas.microsoft.com/office/word/2010/wordprocessingShape" mc:Ignorable="w14 wp14">
   <w:abstractNum w:abstractNumId="0">
     <w:nsid w:val="00BA019F"/>
     <w:multiLevelType w:val="hybridMultilevel"/>
@@ -5573,7 +5792,7 @@
 </file>
 
 <file path=word/styles.xml><?xml version="1.0" encoding="utf-8"?>
-<w:styles xmlns:r="http://schemas.openxmlformats.org/officeDocument/2006/relationships" xmlns:w="http://schemas.openxmlformats.org/wordprocessingml/2006/main">
+<w:styles xmlns:mc="http://schemas.openxmlformats.org/markup-compatibility/2006" xmlns:r="http://schemas.openxmlformats.org/officeDocument/2006/relationships" xmlns:w="http://schemas.openxmlformats.org/wordprocessingml/2006/main" xmlns:w14="http://schemas.microsoft.com/office/word/2010/wordml" mc:Ignorable="w14">
   <w:docDefaults>
     <w:rPrDefault>
       <w:rPr>
@@ -5755,7 +5974,6 @@
     <w:uiPriority w:val="99"/>
     <w:semiHidden/>
     <w:unhideWhenUsed/>
-    <w:qFormat/>
     <w:tblPr>
       <w:tblInd w:w="0" w:type="dxa"/>
       <w:tblCellMar>

</xml_diff>

<commit_message>
Added make and GDB changes
Added make and GDB changes
</commit_message>
<xml_diff>
--- a/solution-document.docx
+++ b/solution-document.docx
@@ -1,6 +1,6 @@
 
 <file path=word/document.xml><?xml version="1.0" encoding="utf-8"?>
-<w:document xmlns:wpc="http://schemas.microsoft.com/office/word/2010/wordprocessingCanvas" xmlns:mc="http://schemas.openxmlformats.org/markup-compatibility/2006" xmlns:o="urn:schemas-microsoft-com:office:office" xmlns:r="http://schemas.openxmlformats.org/officeDocument/2006/relationships" xmlns:m="http://schemas.openxmlformats.org/officeDocument/2006/math" xmlns:v="urn:schemas-microsoft-com:vml" xmlns:wp14="http://schemas.microsoft.com/office/word/2010/wordprocessingDrawing" xmlns:wp="http://schemas.openxmlformats.org/drawingml/2006/wordprocessingDrawing" xmlns:w10="urn:schemas-microsoft-com:office:word" xmlns:w="http://schemas.openxmlformats.org/wordprocessingml/2006/main" xmlns:w14="http://schemas.microsoft.com/office/word/2010/wordml" xmlns:wpg="http://schemas.microsoft.com/office/word/2010/wordprocessingGroup" xmlns:wpi="http://schemas.microsoft.com/office/word/2010/wordprocessingInk" xmlns:wne="http://schemas.microsoft.com/office/word/2006/wordml" xmlns:wps="http://schemas.microsoft.com/office/word/2010/wordprocessingShape" mc:Ignorable="w14 wp14">
+<w:document xmlns:ve="http://schemas.openxmlformats.org/markup-compatibility/2006" xmlns:o="urn:schemas-microsoft-com:office:office" xmlns:r="http://schemas.openxmlformats.org/officeDocument/2006/relationships" xmlns:m="http://schemas.openxmlformats.org/officeDocument/2006/math" xmlns:v="urn:schemas-microsoft-com:vml" xmlns:wp="http://schemas.openxmlformats.org/drawingml/2006/wordprocessingDrawing" xmlns:w10="urn:schemas-microsoft-com:office:word" xmlns:w="http://schemas.openxmlformats.org/wordprocessingml/2006/main" xmlns:wne="http://schemas.microsoft.com/office/word/2006/wordml">
   <w:body>
     <w:p>
       <w:pPr>
@@ -68,7 +68,7 @@
           <w:rFonts w:asciiTheme="minorHAnsi" w:hAnsiTheme="minorHAnsi"/>
         </w:rPr>
       </w:pPr>
-      <w:hyperlink r:id="rId8" w:history="1">
+      <w:hyperlink r:id="rId7" w:history="1">
         <w:r>
           <w:rPr>
             <w:rStyle w:val="Hyperlink"/>
@@ -120,7 +120,7 @@
       <w:tblPr>
         <w:tblW w:w="4140" w:type="dxa"/>
         <w:tblInd w:w="93" w:type="dxa"/>
-        <w:tblLook w:val="04A0" w:firstRow="1" w:lastRow="0" w:firstColumn="1" w:lastColumn="0" w:noHBand="0" w:noVBand="1"/>
+        <w:tblLook w:val="04A0"/>
       </w:tblPr>
       <w:tblGrid>
         <w:gridCol w:w="2420"/>
@@ -195,6 +195,7 @@
                 <w:szCs w:val="22"/>
               </w:rPr>
             </w:pPr>
+            <w:proofErr w:type="spellStart"/>
             <w:r>
               <w:rPr>
                 <w:rFonts w:ascii="Calibri" w:hAnsi="Calibri"/>
@@ -204,8 +205,33 @@
                 <w:sz w:val="22"/>
                 <w:szCs w:val="22"/>
               </w:rPr>
-              <w:t>Github UserID</w:t>
+              <w:t>Github</w:t>
             </w:r>
+            <w:proofErr w:type="spellEnd"/>
+            <w:r>
+              <w:rPr>
+                <w:rFonts w:ascii="Calibri" w:hAnsi="Calibri"/>
+                <w:b/>
+                <w:bCs/>
+                <w:color w:val="000000"/>
+                <w:sz w:val="22"/>
+                <w:szCs w:val="22"/>
+              </w:rPr>
+              <w:t xml:space="preserve"> </w:t>
+            </w:r>
+            <w:proofErr w:type="spellStart"/>
+            <w:r>
+              <w:rPr>
+                <w:rFonts w:ascii="Calibri" w:hAnsi="Calibri"/>
+                <w:b/>
+                <w:bCs/>
+                <w:color w:val="000000"/>
+                <w:sz w:val="22"/>
+                <w:szCs w:val="22"/>
+              </w:rPr>
+              <w:t>UserID</w:t>
+            </w:r>
+            <w:proofErr w:type="spellEnd"/>
           </w:p>
         </w:tc>
       </w:tr>
@@ -316,7 +342,27 @@
                 <w:sz w:val="22"/>
                 <w:szCs w:val="22"/>
               </w:rPr>
-              <w:t xml:space="preserve">Vivian Vinh   </w:t>
+              <w:t xml:space="preserve">Vivian </w:t>
+            </w:r>
+            <w:proofErr w:type="spellStart"/>
+            <w:r>
+              <w:rPr>
+                <w:rFonts w:ascii="Calibri" w:hAnsi="Calibri"/>
+                <w:color w:val="000000"/>
+                <w:sz w:val="22"/>
+                <w:szCs w:val="22"/>
+              </w:rPr>
+              <w:t>Vinh</w:t>
+            </w:r>
+            <w:proofErr w:type="spellEnd"/>
+            <w:r>
+              <w:rPr>
+                <w:rFonts w:ascii="Calibri" w:hAnsi="Calibri"/>
+                <w:color w:val="000000"/>
+                <w:sz w:val="22"/>
+                <w:szCs w:val="22"/>
+              </w:rPr>
+              <w:t xml:space="preserve">   </w:t>
             </w:r>
           </w:p>
         </w:tc>
@@ -343,6 +389,7 @@
                 <w:szCs w:val="22"/>
               </w:rPr>
             </w:pPr>
+            <w:proofErr w:type="spellStart"/>
             <w:r>
               <w:rPr>
                 <w:rFonts w:ascii="Calibri" w:hAnsi="Calibri"/>
@@ -352,6 +399,7 @@
               </w:rPr>
               <w:t>vvinh</w:t>
             </w:r>
+            <w:proofErr w:type="spellEnd"/>
           </w:p>
         </w:tc>
       </w:tr>
@@ -416,6 +464,7 @@
                 <w:szCs w:val="22"/>
               </w:rPr>
             </w:pPr>
+            <w:proofErr w:type="spellStart"/>
             <w:r>
               <w:rPr>
                 <w:rFonts w:ascii="Calibri" w:hAnsi="Calibri"/>
@@ -425,6 +474,7 @@
               </w:rPr>
               <w:t>tdzamora</w:t>
             </w:r>
+            <w:proofErr w:type="spellEnd"/>
           </w:p>
         </w:tc>
       </w:tr>
@@ -476,19 +526,143 @@
           <w:sz w:val="32"/>
           <w:szCs w:val="32"/>
         </w:rPr>
-        <w:t>, GDB and Execution</w:t>
+        <w:t>:</w:t>
       </w:r>
+    </w:p>
+    <w:p>
+      <w:pPr>
+        <w:contextualSpacing/>
+        <w:rPr>
+          <w:rFonts w:asciiTheme="minorHAnsi" w:hAnsiTheme="minorHAnsi"/>
+        </w:rPr>
+      </w:pPr>
+    </w:p>
+    <w:p>
+      <w:pPr>
+        <w:ind w:left="720"/>
+        <w:contextualSpacing/>
+        <w:rPr>
+          <w:rFonts w:asciiTheme="minorHAnsi" w:hAnsiTheme="minorHAnsi"/>
+          <w:i/>
+        </w:rPr>
+      </w:pPr>
+      <w:r>
+        <w:rPr>
+          <w:rFonts w:asciiTheme="minorHAnsi" w:hAnsiTheme="minorHAnsi"/>
+          <w:i/>
+        </w:rPr>
+        <w:t>If 'hello' exists</w:t>
+      </w:r>
+    </w:p>
+    <w:p>
+      <w:pPr>
+        <w:ind w:left="720"/>
+        <w:contextualSpacing/>
+        <w:rPr>
+          <w:rFonts w:asciiTheme="minorHAnsi" w:hAnsiTheme="minorHAnsi"/>
+        </w:rPr>
+      </w:pPr>
+      <w:r>
+        <w:rPr>
+          <w:rFonts w:asciiTheme="minorHAnsi" w:hAnsiTheme="minorHAnsi"/>
+        </w:rPr>
+        <w:t>make: `hello' is up to date.</w:t>
+      </w:r>
+    </w:p>
+    <w:p>
+      <w:pPr>
+        <w:ind w:left="720"/>
+        <w:contextualSpacing/>
+        <w:rPr>
+          <w:rFonts w:asciiTheme="minorHAnsi" w:hAnsiTheme="minorHAnsi"/>
+        </w:rPr>
+      </w:pPr>
+    </w:p>
+    <w:p>
+      <w:pPr>
+        <w:ind w:left="720"/>
+        <w:contextualSpacing/>
+        <w:rPr>
+          <w:rFonts w:asciiTheme="minorHAnsi" w:hAnsiTheme="minorHAnsi"/>
+          <w:i/>
+        </w:rPr>
+      </w:pPr>
+      <w:r>
+        <w:rPr>
+          <w:rFonts w:asciiTheme="minorHAnsi" w:hAnsiTheme="minorHAnsi"/>
+          <w:i/>
+        </w:rPr>
+        <w:t>If 'hello' does not exist</w:t>
+      </w:r>
+    </w:p>
+    <w:p>
+      <w:pPr>
+        <w:ind w:left="720"/>
+        <w:contextualSpacing/>
+        <w:rPr>
+          <w:rFonts w:asciiTheme="minorHAnsi" w:hAnsiTheme="minorHAnsi"/>
+        </w:rPr>
+      </w:pPr>
+      <w:proofErr w:type="spellStart"/>
+      <w:r>
+        <w:rPr>
+          <w:rFonts w:asciiTheme="minorHAnsi" w:hAnsiTheme="minorHAnsi"/>
+        </w:rPr>
+        <w:t>gcc</w:t>
+      </w:r>
+      <w:proofErr w:type="spellEnd"/>
+      <w:r>
+        <w:rPr>
+          <w:rFonts w:asciiTheme="minorHAnsi" w:hAnsiTheme="minorHAnsi"/>
+        </w:rPr>
+        <w:t xml:space="preserve"> </w:t>
+      </w:r>
+      <w:proofErr w:type="spellStart"/>
+      <w:r>
+        <w:rPr>
+          <w:rFonts w:asciiTheme="minorHAnsi" w:hAnsiTheme="minorHAnsi"/>
+        </w:rPr>
+        <w:t>hello.o</w:t>
+      </w:r>
+      <w:proofErr w:type="spellEnd"/>
+      <w:r>
+        <w:rPr>
+          <w:rFonts w:asciiTheme="minorHAnsi" w:hAnsiTheme="minorHAnsi"/>
+        </w:rPr>
+        <w:t xml:space="preserve"> -o hello</w:t>
+      </w:r>
+    </w:p>
+    <w:p>
+      <w:pPr>
+        <w:contextualSpacing/>
+        <w:rPr>
+          <w:rFonts w:asciiTheme="minorHAnsi" w:hAnsiTheme="minorHAnsi"/>
+        </w:rPr>
+      </w:pPr>
+    </w:p>
+    <w:p>
+      <w:pPr>
+        <w:pStyle w:val="Heading1"/>
+        <w:spacing w:before="0"/>
+        <w:contextualSpacing/>
+        <w:rPr>
+          <w:rFonts w:asciiTheme="minorHAnsi" w:hAnsiTheme="minorHAnsi"/>
+          <w:sz w:val="32"/>
+          <w:szCs w:val="32"/>
+        </w:rPr>
+      </w:pPr>
       <w:r>
         <w:rPr>
           <w:rFonts w:asciiTheme="minorHAnsi" w:hAnsiTheme="minorHAnsi"/>
           <w:sz w:val="32"/>
           <w:szCs w:val="32"/>
         </w:rPr>
-        <w:t>:</w:t>
+        <w:t>Terminal outputs from GDB</w:t>
       </w:r>
     </w:p>
     <w:p>
       <w:pPr>
+        <w:ind w:left="720"/>
         <w:contextualSpacing/>
         <w:rPr>
           <w:rFonts w:asciiTheme="minorHAnsi" w:hAnsiTheme="minorHAnsi"/>
@@ -497,51 +671,181 @@
     </w:p>
     <w:p>
       <w:pPr>
+        <w:pStyle w:val="Heading1"/>
+        <w:spacing w:before="0"/>
+        <w:ind w:left="720"/>
+        <w:contextualSpacing/>
+        <w:rPr>
+          <w:rFonts w:asciiTheme="minorHAnsi" w:hAnsiTheme="minorHAnsi"/>
+          <w:b w:val="0"/>
+          <w:bCs w:val="0"/>
+          <w:color w:val="auto"/>
+          <w:sz w:val="24"/>
+          <w:szCs w:val="24"/>
+        </w:rPr>
+      </w:pPr>
+      <w:r>
+        <w:rPr>
+          <w:rFonts w:asciiTheme="minorHAnsi" w:hAnsiTheme="minorHAnsi"/>
+          <w:b w:val="0"/>
+          <w:bCs w:val="0"/>
+          <w:color w:val="auto"/>
+          <w:sz w:val="24"/>
+          <w:szCs w:val="24"/>
+        </w:rPr>
+        <w:t>Breakpoint 4 at 0x400524</w:t>
+      </w:r>
+    </w:p>
+    <w:p/>
+    <w:p>
+      <w:pPr>
+        <w:pStyle w:val="Heading1"/>
+        <w:spacing w:before="0"/>
+        <w:contextualSpacing/>
+        <w:rPr>
+          <w:rFonts w:asciiTheme="minorHAnsi" w:hAnsiTheme="minorHAnsi"/>
+          <w:sz w:val="32"/>
+          <w:szCs w:val="32"/>
+        </w:rPr>
+      </w:pPr>
+      <w:proofErr w:type="spellStart"/>
+      <w:r>
+        <w:rPr>
+          <w:rFonts w:asciiTheme="minorHAnsi" w:hAnsiTheme="minorHAnsi"/>
+          <w:sz w:val="32"/>
+          <w:szCs w:val="32"/>
+        </w:rPr>
+        <w:t>Teminal</w:t>
+      </w:r>
+      <w:proofErr w:type="spellEnd"/>
+      <w:r>
+        <w:rPr>
+          <w:rFonts w:asciiTheme="minorHAnsi" w:hAnsiTheme="minorHAnsi"/>
+          <w:sz w:val="32"/>
+          <w:szCs w:val="32"/>
+        </w:rPr>
+        <w:t xml:space="preserve"> outputs from execution</w:t>
+      </w:r>
+    </w:p>
+    <w:p>
+      <w:pPr>
+        <w:ind w:left="720"/>
         <w:contextualSpacing/>
         <w:rPr>
           <w:rFonts w:asciiTheme="minorHAnsi" w:hAnsiTheme="minorHAnsi"/>
         </w:rPr>
       </w:pPr>
+    </w:p>
+    <w:p>
+      <w:pPr>
+        <w:pStyle w:val="Heading1"/>
+        <w:contextualSpacing/>
+        <w:rPr>
+          <w:rFonts w:asciiTheme="minorHAnsi" w:hAnsiTheme="minorHAnsi"/>
+          <w:b w:val="0"/>
+          <w:color w:val="auto"/>
+          <w:sz w:val="22"/>
+          <w:szCs w:val="22"/>
+        </w:rPr>
+      </w:pPr>
       <w:r>
         <w:rPr>
-          <w:noProof/>
+          <w:rFonts w:asciiTheme="minorHAnsi" w:hAnsiTheme="minorHAnsi"/>
+          <w:b w:val="0"/>
+          <w:color w:val="auto"/>
+          <w:sz w:val="22"/>
+          <w:szCs w:val="22"/>
         </w:rPr>
-        <w:drawing>
-          <wp:inline distT="0" distB="0" distL="0" distR="0" wp14:anchorId="54C49557" wp14:editId="277FF05B">
-            <wp:extent cx="5943600" cy="3375025"/>
-            <wp:effectExtent l="0" t="0" r="0" b="0"/>
-            <wp:docPr id="4" name="Picture 4"/>
-            <wp:cNvGraphicFramePr>
-              <a:graphicFrameLocks xmlns:a="http://schemas.openxmlformats.org/drawingml/2006/main" noChangeAspect="1"/>
-            </wp:cNvGraphicFramePr>
-            <a:graphic xmlns:a="http://schemas.openxmlformats.org/drawingml/2006/main">
-              <a:graphicData uri="http://schemas.openxmlformats.org/drawingml/2006/picture">
-                <pic:pic xmlns:pic="http://schemas.openxmlformats.org/drawingml/2006/picture">
-                  <pic:nvPicPr>
-                    <pic:cNvPr id="0" name=""/>
-                    <pic:cNvPicPr/>
-                  </pic:nvPicPr>
-                  <pic:blipFill>
-                    <a:blip r:embed="rId9"/>
-                    <a:stretch>
-                      <a:fillRect/>
-                    </a:stretch>
-                  </pic:blipFill>
-                  <pic:spPr>
-                    <a:xfrm>
-                      <a:off x="0" y="0"/>
-                      <a:ext cx="5943600" cy="3375025"/>
-                    </a:xfrm>
-                    <a:prstGeom prst="rect">
-                      <a:avLst/>
-                    </a:prstGeom>
-                  </pic:spPr>
-                </pic:pic>
-              </a:graphicData>
-            </a:graphic>
-          </wp:inline>
-        </w:drawing>
+        <w:tab/>
       </w:r>
+      <w:r>
+        <w:rPr>
+          <w:rFonts w:asciiTheme="minorHAnsi" w:hAnsiTheme="minorHAnsi"/>
+          <w:b w:val="0"/>
+          <w:color w:val="auto"/>
+          <w:sz w:val="22"/>
+          <w:szCs w:val="22"/>
+        </w:rPr>
+        <w:t>Starting program: /</w:t>
+      </w:r>
+      <w:proofErr w:type="spellStart"/>
+      <w:r>
+        <w:rPr>
+          <w:rFonts w:asciiTheme="minorHAnsi" w:hAnsiTheme="minorHAnsi"/>
+          <w:b w:val="0"/>
+          <w:color w:val="auto"/>
+          <w:sz w:val="22"/>
+          <w:szCs w:val="22"/>
+        </w:rPr>
+        <w:t>afs</w:t>
+      </w:r>
+      <w:proofErr w:type="spellEnd"/>
+      <w:r>
+        <w:rPr>
+          <w:rFonts w:asciiTheme="minorHAnsi" w:hAnsiTheme="minorHAnsi"/>
+          <w:b w:val="0"/>
+          <w:color w:val="auto"/>
+          <w:sz w:val="22"/>
+          <w:szCs w:val="22"/>
+        </w:rPr>
+        <w:t>/asu.edu/users/n/j/m/njmurra1/hello</w:t>
+      </w:r>
+    </w:p>
+    <w:p>
+      <w:pPr>
+        <w:pStyle w:val="Heading1"/>
+        <w:contextualSpacing/>
+        <w:rPr>
+          <w:rFonts w:asciiTheme="minorHAnsi" w:hAnsiTheme="minorHAnsi"/>
+          <w:b w:val="0"/>
+          <w:color w:val="auto"/>
+          <w:sz w:val="22"/>
+          <w:szCs w:val="22"/>
+        </w:rPr>
+      </w:pPr>
+    </w:p>
+    <w:p>
+      <w:pPr>
+        <w:pStyle w:val="Heading1"/>
+        <w:spacing w:before="0"/>
+        <w:contextualSpacing/>
+        <w:rPr>
+          <w:rFonts w:asciiTheme="minorHAnsi" w:hAnsiTheme="minorHAnsi"/>
+          <w:b w:val="0"/>
+          <w:color w:val="auto"/>
+          <w:sz w:val="22"/>
+          <w:szCs w:val="22"/>
+        </w:rPr>
+      </w:pPr>
+      <w:r>
+        <w:rPr>
+          <w:rFonts w:asciiTheme="minorHAnsi" w:hAnsiTheme="minorHAnsi"/>
+          <w:b w:val="0"/>
+          <w:color w:val="auto"/>
+          <w:sz w:val="22"/>
+          <w:szCs w:val="22"/>
+        </w:rPr>
+        <w:tab/>
+      </w:r>
+      <w:r>
+        <w:rPr>
+          <w:rFonts w:asciiTheme="minorHAnsi" w:hAnsiTheme="minorHAnsi"/>
+          <w:b w:val="0"/>
+          <w:color w:val="auto"/>
+          <w:sz w:val="22"/>
+          <w:szCs w:val="22"/>
+        </w:rPr>
+        <w:t>Breakpoint 4, 0x0000000000400524 in main ()</w:t>
+      </w:r>
+    </w:p>
+    <w:p/>
+    <w:p>
+      <w:pPr>
+        <w:contextualSpacing/>
+        <w:rPr>
+          <w:rFonts w:asciiTheme="minorHAnsi" w:hAnsiTheme="minorHAnsi"/>
+        </w:rPr>
+      </w:pPr>
     </w:p>
     <w:p>
       <w:pPr>
@@ -604,7 +908,7 @@
           <w:noProof/>
         </w:rPr>
         <w:drawing>
-          <wp:inline distT="0" distB="0" distL="0" distR="0" wp14:anchorId="1FDEFD01" wp14:editId="4618BF29">
+          <wp:inline distT="0" distB="0" distL="0" distR="0">
             <wp:extent cx="5943600" cy="5657850"/>
             <wp:effectExtent l="0" t="0" r="0" b="0"/>
             <wp:docPr id="1" name="Picture 1"/>
@@ -619,7 +923,7 @@
                     <pic:cNvPicPr/>
                   </pic:nvPicPr>
                   <pic:blipFill>
-                    <a:blip r:embed="rId10"/>
+                    <a:blip r:embed="rId8" cstate="print"/>
                     <a:stretch>
                       <a:fillRect/>
                     </a:stretch>
@@ -661,7 +965,7 @@
         </w:rPr>
         <w:lastRenderedPageBreak/>
         <w:drawing>
-          <wp:inline distT="0" distB="0" distL="0" distR="0" wp14:anchorId="0DBCFC34" wp14:editId="4E895703">
+          <wp:inline distT="0" distB="0" distL="0" distR="0">
             <wp:extent cx="5943600" cy="4882515"/>
             <wp:effectExtent l="0" t="0" r="0" b="0"/>
             <wp:docPr id="2" name="Picture 2"/>
@@ -676,7 +980,7 @@
                     <pic:cNvPicPr/>
                   </pic:nvPicPr>
                   <pic:blipFill>
-                    <a:blip r:embed="rId11"/>
+                    <a:blip r:embed="rId9" cstate="print"/>
                     <a:stretch>
                       <a:fillRect/>
                     </a:stretch>
@@ -717,7 +1021,7 @@
           <w:noProof/>
         </w:rPr>
         <w:drawing>
-          <wp:inline distT="0" distB="0" distL="0" distR="0" wp14:anchorId="357BED92" wp14:editId="1B1F0A51">
+          <wp:inline distT="0" distB="0" distL="0" distR="0">
             <wp:extent cx="5943600" cy="3213100"/>
             <wp:effectExtent l="0" t="0" r="0" b="6350"/>
             <wp:docPr id="3" name="Picture 3"/>
@@ -732,7 +1036,7 @@
                     <pic:cNvPicPr/>
                   </pic:nvPicPr>
                   <pic:blipFill>
-                    <a:blip r:embed="rId12"/>
+                    <a:blip r:embed="rId10" cstate="print"/>
                     <a:stretch>
                       <a:fillRect/>
                     </a:stretch>
@@ -754,8 +1058,8 @@
       </w:r>
     </w:p>
     <w:sectPr>
-      <w:headerReference w:type="default" r:id="rId13"/>
-      <w:footerReference w:type="default" r:id="rId14"/>
+      <w:headerReference w:type="default" r:id="rId11"/>
+      <w:footerReference w:type="default" r:id="rId12"/>
       <w:pgSz w:w="12240" w:h="15840"/>
       <w:pgMar w:top="720" w:right="720" w:bottom="720" w:left="1440" w:header="720" w:footer="720" w:gutter="0"/>
       <w:cols w:space="720"/>
@@ -766,7 +1070,7 @@
 </file>
 
 <file path=word/endnotes.xml><?xml version="1.0" encoding="utf-8"?>
-<w:endnotes xmlns:wpc="http://schemas.microsoft.com/office/word/2010/wordprocessingCanvas" xmlns:mc="http://schemas.openxmlformats.org/markup-compatibility/2006" xmlns:o="urn:schemas-microsoft-com:office:office" xmlns:r="http://schemas.openxmlformats.org/officeDocument/2006/relationships" xmlns:m="http://schemas.openxmlformats.org/officeDocument/2006/math" xmlns:v="urn:schemas-microsoft-com:vml" xmlns:wp14="http://schemas.microsoft.com/office/word/2010/wordprocessingDrawing" xmlns:wp="http://schemas.openxmlformats.org/drawingml/2006/wordprocessingDrawing" xmlns:w10="urn:schemas-microsoft-com:office:word" xmlns:w="http://schemas.openxmlformats.org/wordprocessingml/2006/main" xmlns:w14="http://schemas.microsoft.com/office/word/2010/wordml" xmlns:wpg="http://schemas.microsoft.com/office/word/2010/wordprocessingGroup" xmlns:wpi="http://schemas.microsoft.com/office/word/2010/wordprocessingInk" xmlns:wne="http://schemas.microsoft.com/office/word/2006/wordml" xmlns:wps="http://schemas.microsoft.com/office/word/2010/wordprocessingShape" mc:Ignorable="w14 wp14">
+<w:endnotes xmlns:ve="http://schemas.openxmlformats.org/markup-compatibility/2006" xmlns:o="urn:schemas-microsoft-com:office:office" xmlns:r="http://schemas.openxmlformats.org/officeDocument/2006/relationships" xmlns:m="http://schemas.openxmlformats.org/officeDocument/2006/math" xmlns:v="urn:schemas-microsoft-com:vml" xmlns:wp="http://schemas.openxmlformats.org/drawingml/2006/wordprocessingDrawing" xmlns:w10="urn:schemas-microsoft-com:office:word" xmlns:w="http://schemas.openxmlformats.org/wordprocessingml/2006/main" xmlns:wne="http://schemas.microsoft.com/office/word/2006/wordml">
   <w:endnote w:type="separator" w:id="-1">
     <w:p>
       <w:r>
@@ -785,7 +1089,7 @@
 </file>
 
 <file path=word/footer1.xml><?xml version="1.0" encoding="utf-8"?>
-<w:ftr xmlns:wpc="http://schemas.microsoft.com/office/word/2010/wordprocessingCanvas" xmlns:mc="http://schemas.openxmlformats.org/markup-compatibility/2006" xmlns:o="urn:schemas-microsoft-com:office:office" xmlns:r="http://schemas.openxmlformats.org/officeDocument/2006/relationships" xmlns:m="http://schemas.openxmlformats.org/officeDocument/2006/math" xmlns:v="urn:schemas-microsoft-com:vml" xmlns:wp14="http://schemas.microsoft.com/office/word/2010/wordprocessingDrawing" xmlns:wp="http://schemas.openxmlformats.org/drawingml/2006/wordprocessingDrawing" xmlns:w10="urn:schemas-microsoft-com:office:word" xmlns:w="http://schemas.openxmlformats.org/wordprocessingml/2006/main" xmlns:w14="http://schemas.microsoft.com/office/word/2010/wordml" xmlns:wpg="http://schemas.microsoft.com/office/word/2010/wordprocessingGroup" xmlns:wpi="http://schemas.microsoft.com/office/word/2010/wordprocessingInk" xmlns:wne="http://schemas.microsoft.com/office/word/2006/wordml" xmlns:wps="http://schemas.microsoft.com/office/word/2010/wordprocessingShape" mc:Ignorable="w14 wp14">
+<w:ftr xmlns:ve="http://schemas.openxmlformats.org/markup-compatibility/2006" xmlns:o="urn:schemas-microsoft-com:office:office" xmlns:r="http://schemas.openxmlformats.org/officeDocument/2006/relationships" xmlns:m="http://schemas.openxmlformats.org/officeDocument/2006/math" xmlns:v="urn:schemas-microsoft-com:vml" xmlns:wp="http://schemas.openxmlformats.org/drawingml/2006/wordprocessingDrawing" xmlns:w10="urn:schemas-microsoft-com:office:word" xmlns:w="http://schemas.openxmlformats.org/wordprocessingml/2006/main" xmlns:wne="http://schemas.microsoft.com/office/word/2006/wordml">
   <w:p>
     <w:pPr>
       <w:pStyle w:val="Footer"/>
@@ -835,6 +1139,7 @@
     <w:r>
       <w:rPr>
         <w:rFonts w:asciiTheme="minorHAnsi" w:hAnsiTheme="minorHAnsi"/>
+        <w:noProof/>
         <w:color w:val="808080"/>
         <w:sz w:val="16"/>
         <w:szCs w:val="16"/>
@@ -889,6 +1194,7 @@
     <w:r>
       <w:rPr>
         <w:rFonts w:asciiTheme="minorHAnsi" w:hAnsiTheme="minorHAnsi"/>
+        <w:noProof/>
         <w:color w:val="808080"/>
         <w:sz w:val="16"/>
         <w:szCs w:val="16"/>
@@ -918,7 +1224,7 @@
 </file>
 
 <file path=word/footnotes.xml><?xml version="1.0" encoding="utf-8"?>
-<w:footnotes xmlns:wpc="http://schemas.microsoft.com/office/word/2010/wordprocessingCanvas" xmlns:mc="http://schemas.openxmlformats.org/markup-compatibility/2006" xmlns:o="urn:schemas-microsoft-com:office:office" xmlns:r="http://schemas.openxmlformats.org/officeDocument/2006/relationships" xmlns:m="http://schemas.openxmlformats.org/officeDocument/2006/math" xmlns:v="urn:schemas-microsoft-com:vml" xmlns:wp14="http://schemas.microsoft.com/office/word/2010/wordprocessingDrawing" xmlns:wp="http://schemas.openxmlformats.org/drawingml/2006/wordprocessingDrawing" xmlns:w10="urn:schemas-microsoft-com:office:word" xmlns:w="http://schemas.openxmlformats.org/wordprocessingml/2006/main" xmlns:w14="http://schemas.microsoft.com/office/word/2010/wordml" xmlns:wpg="http://schemas.microsoft.com/office/word/2010/wordprocessingGroup" xmlns:wpi="http://schemas.microsoft.com/office/word/2010/wordprocessingInk" xmlns:wne="http://schemas.microsoft.com/office/word/2006/wordml" xmlns:wps="http://schemas.microsoft.com/office/word/2010/wordprocessingShape" mc:Ignorable="w14 wp14">
+<w:footnotes xmlns:ve="http://schemas.openxmlformats.org/markup-compatibility/2006" xmlns:o="urn:schemas-microsoft-com:office:office" xmlns:r="http://schemas.openxmlformats.org/officeDocument/2006/relationships" xmlns:m="http://schemas.openxmlformats.org/officeDocument/2006/math" xmlns:v="urn:schemas-microsoft-com:vml" xmlns:wp="http://schemas.openxmlformats.org/drawingml/2006/wordprocessingDrawing" xmlns:w10="urn:schemas-microsoft-com:office:word" xmlns:w="http://schemas.openxmlformats.org/wordprocessingml/2006/main" xmlns:wne="http://schemas.microsoft.com/office/word/2006/wordml">
   <w:footnote w:type="separator" w:id="-1">
     <w:p>
       <w:r>
@@ -937,7 +1243,7 @@
 </file>
 
 <file path=word/header1.xml><?xml version="1.0" encoding="utf-8"?>
-<w:hdr xmlns:wpc="http://schemas.microsoft.com/office/word/2010/wordprocessingCanvas" xmlns:mc="http://schemas.openxmlformats.org/markup-compatibility/2006" xmlns:o="urn:schemas-microsoft-com:office:office" xmlns:r="http://schemas.openxmlformats.org/officeDocument/2006/relationships" xmlns:m="http://schemas.openxmlformats.org/officeDocument/2006/math" xmlns:v="urn:schemas-microsoft-com:vml" xmlns:wp14="http://schemas.microsoft.com/office/word/2010/wordprocessingDrawing" xmlns:wp="http://schemas.openxmlformats.org/drawingml/2006/wordprocessingDrawing" xmlns:w10="urn:schemas-microsoft-com:office:word" xmlns:w="http://schemas.openxmlformats.org/wordprocessingml/2006/main" xmlns:w14="http://schemas.microsoft.com/office/word/2010/wordml" xmlns:wpg="http://schemas.microsoft.com/office/word/2010/wordprocessingGroup" xmlns:wpi="http://schemas.microsoft.com/office/word/2010/wordprocessingInk" xmlns:wne="http://schemas.microsoft.com/office/word/2006/wordml" xmlns:wps="http://schemas.microsoft.com/office/word/2010/wordprocessingShape" mc:Ignorable="w14 wp14">
+<w:hdr xmlns:ve="http://schemas.openxmlformats.org/markup-compatibility/2006" xmlns:o="urn:schemas-microsoft-com:office:office" xmlns:r="http://schemas.openxmlformats.org/officeDocument/2006/relationships" xmlns:m="http://schemas.openxmlformats.org/officeDocument/2006/math" xmlns:v="urn:schemas-microsoft-com:vml" xmlns:wp="http://schemas.openxmlformats.org/drawingml/2006/wordprocessingDrawing" xmlns:w10="urn:schemas-microsoft-com:office:word" xmlns:w="http://schemas.openxmlformats.org/wordprocessingml/2006/main" xmlns:wne="http://schemas.microsoft.com/office/word/2006/wordml">
   <w:p>
     <w:pPr>
       <w:pStyle w:val="Header"/>
@@ -992,8 +1298,18 @@
         <w:sz w:val="20"/>
         <w:szCs w:val="20"/>
       </w:rPr>
-      <w:t>Vivian Vinh</w:t>
+      <w:t xml:space="preserve">Vivian </w:t>
     </w:r>
+    <w:proofErr w:type="spellStart"/>
+    <w:r>
+      <w:rPr>
+        <w:rFonts w:asciiTheme="minorHAnsi" w:hAnsiTheme="minorHAnsi"/>
+        <w:sz w:val="20"/>
+        <w:szCs w:val="20"/>
+      </w:rPr>
+      <w:t>Vinh</w:t>
+    </w:r>
+    <w:proofErr w:type="spellEnd"/>
   </w:p>
   <w:p>
     <w:pPr>
@@ -1018,7 +1334,7 @@
 </file>
 
 <file path=word/numbering.xml><?xml version="1.0" encoding="utf-8"?>
-<w:numbering xmlns:wpc="http://schemas.microsoft.com/office/word/2010/wordprocessingCanvas" xmlns:mc="http://schemas.openxmlformats.org/markup-compatibility/2006" xmlns:o="urn:schemas-microsoft-com:office:office" xmlns:r="http://schemas.openxmlformats.org/officeDocument/2006/relationships" xmlns:m="http://schemas.openxmlformats.org/officeDocument/2006/math" xmlns:v="urn:schemas-microsoft-com:vml" xmlns:wp14="http://schemas.microsoft.com/office/word/2010/wordprocessingDrawing" xmlns:wp="http://schemas.openxmlformats.org/drawingml/2006/wordprocessingDrawing" xmlns:w10="urn:schemas-microsoft-com:office:word" xmlns:w="http://schemas.openxmlformats.org/wordprocessingml/2006/main" xmlns:w14="http://schemas.microsoft.com/office/word/2010/wordml" xmlns:wpg="http://schemas.microsoft.com/office/word/2010/wordprocessingGroup" xmlns:wpi="http://schemas.microsoft.com/office/word/2010/wordprocessingInk" xmlns:wne="http://schemas.microsoft.com/office/word/2006/wordml" xmlns:wps="http://schemas.microsoft.com/office/word/2010/wordprocessingShape" mc:Ignorable="w14 wp14">
+<w:numbering xmlns:ve="http://schemas.openxmlformats.org/markup-compatibility/2006" xmlns:o="urn:schemas-microsoft-com:office:office" xmlns:r="http://schemas.openxmlformats.org/officeDocument/2006/relationships" xmlns:m="http://schemas.openxmlformats.org/officeDocument/2006/math" xmlns:v="urn:schemas-microsoft-com:vml" xmlns:wp="http://schemas.openxmlformats.org/drawingml/2006/wordprocessingDrawing" xmlns:w10="urn:schemas-microsoft-com:office:word" xmlns:w="http://schemas.openxmlformats.org/wordprocessingml/2006/main" xmlns:wne="http://schemas.microsoft.com/office/word/2006/wordml">
   <w:abstractNum w:abstractNumId="0">
     <w:nsid w:val="00BA019F"/>
     <w:multiLevelType w:val="hybridMultilevel"/>
@@ -5895,7 +6211,7 @@
 </file>
 
 <file path=word/styles.xml><?xml version="1.0" encoding="utf-8"?>
-<w:styles xmlns:mc="http://schemas.openxmlformats.org/markup-compatibility/2006" xmlns:r="http://schemas.openxmlformats.org/officeDocument/2006/relationships" xmlns:w="http://schemas.openxmlformats.org/wordprocessingml/2006/main" xmlns:w14="http://schemas.microsoft.com/office/word/2010/wordml" mc:Ignorable="w14">
+<w:styles xmlns:r="http://schemas.openxmlformats.org/officeDocument/2006/relationships" xmlns:w="http://schemas.openxmlformats.org/wordprocessingml/2006/main">
   <w:docDefaults>
     <w:rPrDefault>
       <w:rPr>
@@ -6077,6 +6393,7 @@
     <w:uiPriority w:val="99"/>
     <w:semiHidden/>
     <w:unhideWhenUsed/>
+    <w:qFormat/>
     <w:tblPr>
       <w:tblInd w:w="0" w:type="dxa"/>
       <w:tblCellMar>

</xml_diff>

<commit_message>
update change history screenshot
update change history screenshot to capture Nick's change
</commit_message>
<xml_diff>
--- a/solution-document.docx
+++ b/solution-document.docx
@@ -1,6 +1,6 @@
 
 <file path=word/document.xml><?xml version="1.0" encoding="utf-8"?>
-<w:document xmlns:ve="http://schemas.openxmlformats.org/markup-compatibility/2006" xmlns:o="urn:schemas-microsoft-com:office:office" xmlns:r="http://schemas.openxmlformats.org/officeDocument/2006/relationships" xmlns:m="http://schemas.openxmlformats.org/officeDocument/2006/math" xmlns:v="urn:schemas-microsoft-com:vml" xmlns:wp="http://schemas.openxmlformats.org/drawingml/2006/wordprocessingDrawing" xmlns:w10="urn:schemas-microsoft-com:office:word" xmlns:w="http://schemas.openxmlformats.org/wordprocessingml/2006/main" xmlns:wne="http://schemas.microsoft.com/office/word/2006/wordml">
+<w:document xmlns:wpc="http://schemas.microsoft.com/office/word/2010/wordprocessingCanvas" xmlns:mc="http://schemas.openxmlformats.org/markup-compatibility/2006" xmlns:o="urn:schemas-microsoft-com:office:office" xmlns:r="http://schemas.openxmlformats.org/officeDocument/2006/relationships" xmlns:m="http://schemas.openxmlformats.org/officeDocument/2006/math" xmlns:v="urn:schemas-microsoft-com:vml" xmlns:wp14="http://schemas.microsoft.com/office/word/2010/wordprocessingDrawing" xmlns:wp="http://schemas.openxmlformats.org/drawingml/2006/wordprocessingDrawing" xmlns:w10="urn:schemas-microsoft-com:office:word" xmlns:w="http://schemas.openxmlformats.org/wordprocessingml/2006/main" xmlns:w14="http://schemas.microsoft.com/office/word/2010/wordml" xmlns:wpg="http://schemas.microsoft.com/office/word/2010/wordprocessingGroup" xmlns:wpi="http://schemas.microsoft.com/office/word/2010/wordprocessingInk" xmlns:wne="http://schemas.microsoft.com/office/word/2006/wordml" xmlns:wps="http://schemas.microsoft.com/office/word/2010/wordprocessingShape" mc:Ignorable="w14 wp14">
   <w:body>
     <w:p>
       <w:pPr>
@@ -50,6 +50,14 @@
         </w:rPr>
         <w:t>Team 18 Source Control</w:t>
       </w:r>
+      <w:r>
+        <w:rPr>
+          <w:rFonts w:asciiTheme="minorHAnsi" w:hAnsiTheme="minorHAnsi"/>
+          <w:sz w:val="32"/>
+          <w:szCs w:val="32"/>
+        </w:rPr>
+        <w:t>:</w:t>
+      </w:r>
     </w:p>
     <w:p>
       <w:pPr>
@@ -68,7 +76,7 @@
           <w:rFonts w:asciiTheme="minorHAnsi" w:hAnsiTheme="minorHAnsi"/>
         </w:rPr>
       </w:pPr>
-      <w:hyperlink r:id="rId7" w:history="1">
+      <w:hyperlink r:id="rId8" w:history="1">
         <w:r>
           <w:rPr>
             <w:rStyle w:val="Hyperlink"/>
@@ -106,6 +114,14 @@
         </w:rPr>
         <w:t>Team members</w:t>
       </w:r>
+      <w:r>
+        <w:rPr>
+          <w:rFonts w:asciiTheme="minorHAnsi" w:hAnsiTheme="minorHAnsi"/>
+          <w:sz w:val="32"/>
+          <w:szCs w:val="32"/>
+        </w:rPr>
+        <w:t>:</w:t>
+      </w:r>
     </w:p>
     <w:p>
       <w:pPr>
@@ -120,7 +136,7 @@
       <w:tblPr>
         <w:tblW w:w="4140" w:type="dxa"/>
         <w:tblInd w:w="93" w:type="dxa"/>
-        <w:tblLook w:val="04A0"/>
+        <w:tblLook w:val="04A0" w:firstRow="1" w:lastRow="0" w:firstColumn="1" w:lastColumn="0" w:noHBand="0" w:noVBand="1"/>
       </w:tblPr>
       <w:tblGrid>
         <w:gridCol w:w="2420"/>
@@ -195,7 +211,6 @@
                 <w:szCs w:val="22"/>
               </w:rPr>
             </w:pPr>
-            <w:proofErr w:type="spellStart"/>
             <w:r>
               <w:rPr>
                 <w:rFonts w:ascii="Calibri" w:hAnsi="Calibri"/>
@@ -205,33 +220,8 @@
                 <w:sz w:val="22"/>
                 <w:szCs w:val="22"/>
               </w:rPr>
-              <w:t>Github</w:t>
+              <w:t>Github UserID</w:t>
             </w:r>
-            <w:proofErr w:type="spellEnd"/>
-            <w:r>
-              <w:rPr>
-                <w:rFonts w:ascii="Calibri" w:hAnsi="Calibri"/>
-                <w:b/>
-                <w:bCs/>
-                <w:color w:val="000000"/>
-                <w:sz w:val="22"/>
-                <w:szCs w:val="22"/>
-              </w:rPr>
-              <w:t xml:space="preserve"> </w:t>
-            </w:r>
-            <w:proofErr w:type="spellStart"/>
-            <w:r>
-              <w:rPr>
-                <w:rFonts w:ascii="Calibri" w:hAnsi="Calibri"/>
-                <w:b/>
-                <w:bCs/>
-                <w:color w:val="000000"/>
-                <w:sz w:val="22"/>
-                <w:szCs w:val="22"/>
-              </w:rPr>
-              <w:t>UserID</w:t>
-            </w:r>
-            <w:proofErr w:type="spellEnd"/>
           </w:p>
         </w:tc>
       </w:tr>
@@ -342,27 +332,7 @@
                 <w:sz w:val="22"/>
                 <w:szCs w:val="22"/>
               </w:rPr>
-              <w:t xml:space="preserve">Vivian </w:t>
-            </w:r>
-            <w:proofErr w:type="spellStart"/>
-            <w:r>
-              <w:rPr>
-                <w:rFonts w:ascii="Calibri" w:hAnsi="Calibri"/>
-                <w:color w:val="000000"/>
-                <w:sz w:val="22"/>
-                <w:szCs w:val="22"/>
-              </w:rPr>
-              <w:t>Vinh</w:t>
-            </w:r>
-            <w:proofErr w:type="spellEnd"/>
-            <w:r>
-              <w:rPr>
-                <w:rFonts w:ascii="Calibri" w:hAnsi="Calibri"/>
-                <w:color w:val="000000"/>
-                <w:sz w:val="22"/>
-                <w:szCs w:val="22"/>
-              </w:rPr>
-              <w:t xml:space="preserve">   </w:t>
+              <w:t xml:space="preserve">Vivian Vinh   </w:t>
             </w:r>
           </w:p>
         </w:tc>
@@ -389,7 +359,6 @@
                 <w:szCs w:val="22"/>
               </w:rPr>
             </w:pPr>
-            <w:proofErr w:type="spellStart"/>
             <w:r>
               <w:rPr>
                 <w:rFonts w:ascii="Calibri" w:hAnsi="Calibri"/>
@@ -399,7 +368,6 @@
               </w:rPr>
               <w:t>vvinh</w:t>
             </w:r>
-            <w:proofErr w:type="spellEnd"/>
           </w:p>
         </w:tc>
       </w:tr>
@@ -464,7 +432,6 @@
                 <w:szCs w:val="22"/>
               </w:rPr>
             </w:pPr>
-            <w:proofErr w:type="spellStart"/>
             <w:r>
               <w:rPr>
                 <w:rFonts w:ascii="Calibri" w:hAnsi="Calibri"/>
@@ -474,7 +441,6 @@
               </w:rPr>
               <w:t>tdzamora</w:t>
             </w:r>
-            <w:proofErr w:type="spellEnd"/>
           </w:p>
         </w:tc>
       </w:tr>
@@ -510,8 +476,6 @@
           <w:szCs w:val="32"/>
         </w:rPr>
       </w:pPr>
-      <w:bookmarkStart w:id="0" w:name="_GoBack"/>
-      <w:bookmarkEnd w:id="0"/>
       <w:r>
         <w:rPr>
           <w:rFonts w:asciiTheme="minorHAnsi" w:hAnsiTheme="minorHAnsi"/>
@@ -603,33 +567,11 @@
           <w:rFonts w:asciiTheme="minorHAnsi" w:hAnsiTheme="minorHAnsi"/>
         </w:rPr>
       </w:pPr>
-      <w:proofErr w:type="spellStart"/>
       <w:r>
         <w:rPr>
           <w:rFonts w:asciiTheme="minorHAnsi" w:hAnsiTheme="minorHAnsi"/>
         </w:rPr>
-        <w:t>gcc</w:t>
-      </w:r>
-      <w:proofErr w:type="spellEnd"/>
-      <w:r>
-        <w:rPr>
-          <w:rFonts w:asciiTheme="minorHAnsi" w:hAnsiTheme="minorHAnsi"/>
-        </w:rPr>
-        <w:t xml:space="preserve"> </w:t>
-      </w:r>
-      <w:proofErr w:type="spellStart"/>
-      <w:r>
-        <w:rPr>
-          <w:rFonts w:asciiTheme="minorHAnsi" w:hAnsiTheme="minorHAnsi"/>
-        </w:rPr>
-        <w:t>hello.o</w:t>
-      </w:r>
-      <w:proofErr w:type="spellEnd"/>
-      <w:r>
-        <w:rPr>
-          <w:rFonts w:asciiTheme="minorHAnsi" w:hAnsiTheme="minorHAnsi"/>
-        </w:rPr>
-        <w:t xml:space="preserve"> -o hello</w:t>
+        <w:t>gcc hello.o -o hello</w:t>
       </w:r>
     </w:p>
     <w:p>
@@ -658,6 +600,14 @@
           <w:szCs w:val="32"/>
         </w:rPr>
         <w:t>Terminal outputs from GDB</w:t>
+      </w:r>
+      <w:r>
+        <w:rPr>
+          <w:rFonts w:asciiTheme="minorHAnsi" w:hAnsiTheme="minorHAnsi"/>
+          <w:sz w:val="32"/>
+          <w:szCs w:val="32"/>
+        </w:rPr>
+        <w:t>:</w:t>
       </w:r>
     </w:p>
     <w:p>
@@ -708,23 +658,21 @@
           <w:szCs w:val="32"/>
         </w:rPr>
       </w:pPr>
-      <w:proofErr w:type="spellStart"/>
       <w:r>
         <w:rPr>
           <w:rFonts w:asciiTheme="minorHAnsi" w:hAnsiTheme="minorHAnsi"/>
           <w:sz w:val="32"/>
           <w:szCs w:val="32"/>
         </w:rPr>
-        <w:t>Teminal</w:t>
+        <w:t>Teminal outputs from execution</w:t>
       </w:r>
-      <w:proofErr w:type="spellEnd"/>
       <w:r>
         <w:rPr>
           <w:rFonts w:asciiTheme="minorHAnsi" w:hAnsiTheme="minorHAnsi"/>
           <w:sz w:val="32"/>
           <w:szCs w:val="32"/>
         </w:rPr>
-        <w:t xml:space="preserve"> outputs from execution</w:t>
+        <w:t>:</w:t>
       </w:r>
     </w:p>
     <w:p>
@@ -739,6 +687,7 @@
     <w:p>
       <w:pPr>
         <w:pStyle w:val="Heading1"/>
+        <w:spacing w:before="0"/>
         <w:contextualSpacing/>
         <w:rPr>
           <w:rFonts w:asciiTheme="minorHAnsi" w:hAnsiTheme="minorHAnsi"/>
@@ -766,34 +715,13 @@
           <w:sz w:val="22"/>
           <w:szCs w:val="22"/>
         </w:rPr>
-        <w:t>Starting program: /</w:t>
-      </w:r>
-      <w:proofErr w:type="spellStart"/>
-      <w:r>
-        <w:rPr>
-          <w:rFonts w:asciiTheme="minorHAnsi" w:hAnsiTheme="minorHAnsi"/>
-          <w:b w:val="0"/>
-          <w:color w:val="auto"/>
-          <w:sz w:val="22"/>
-          <w:szCs w:val="22"/>
-        </w:rPr>
-        <w:t>afs</w:t>
-      </w:r>
-      <w:proofErr w:type="spellEnd"/>
-      <w:r>
-        <w:rPr>
-          <w:rFonts w:asciiTheme="minorHAnsi" w:hAnsiTheme="minorHAnsi"/>
-          <w:b w:val="0"/>
-          <w:color w:val="auto"/>
-          <w:sz w:val="22"/>
-          <w:szCs w:val="22"/>
-        </w:rPr>
-        <w:t>/asu.edu/users/n/j/m/njmurra1/hello</w:t>
+        <w:t>Starting program: /afs/asu.edu/users/n/j/m/njmurra1/hello</w:t>
       </w:r>
     </w:p>
     <w:p>
       <w:pPr>
         <w:pStyle w:val="Heading1"/>
+        <w:spacing w:before="0"/>
         <w:contextualSpacing/>
         <w:rPr>
           <w:rFonts w:asciiTheme="minorHAnsi" w:hAnsiTheme="minorHAnsi"/>
@@ -885,6 +813,14 @@
           <w:sz w:val="32"/>
           <w:szCs w:val="32"/>
         </w:rPr>
+        <w:t xml:space="preserve">Github </w:t>
+      </w:r>
+      <w:r>
+        <w:rPr>
+          <w:rFonts w:asciiTheme="minorHAnsi" w:hAnsiTheme="minorHAnsi"/>
+          <w:sz w:val="32"/>
+          <w:szCs w:val="32"/>
+        </w:rPr>
         <w:t>Change History screenshots:</w:t>
       </w:r>
     </w:p>
@@ -900,7 +836,7 @@
       <w:pPr>
         <w:contextualSpacing/>
         <w:rPr>
-          <w:rFonts w:asciiTheme="minorHAnsi" w:hAnsiTheme="minorHAnsi"/>
+          <w:noProof/>
         </w:rPr>
       </w:pPr>
       <w:r>
@@ -908,8 +844,8 @@
           <w:noProof/>
         </w:rPr>
         <w:drawing>
-          <wp:inline distT="0" distB="0" distL="0" distR="0">
-            <wp:extent cx="5943600" cy="5657850"/>
+          <wp:inline distT="0" distB="0" distL="0" distR="0" wp14:anchorId="301E805C" wp14:editId="34C48EE0">
+            <wp:extent cx="5943600" cy="6289040"/>
             <wp:effectExtent l="0" t="0" r="0" b="0"/>
             <wp:docPr id="1" name="Picture 1"/>
             <wp:cNvGraphicFramePr>
@@ -923,7 +859,7 @@
                     <pic:cNvPicPr/>
                   </pic:nvPicPr>
                   <pic:blipFill>
-                    <a:blip r:embed="rId8" cstate="print"/>
+                    <a:blip r:embed="rId9"/>
                     <a:stretch>
                       <a:fillRect/>
                     </a:stretch>
@@ -931,7 +867,7 @@
                   <pic:spPr>
                     <a:xfrm>
                       <a:off x="0" y="0"/>
-                      <a:ext cx="5943600" cy="5657850"/>
+                      <a:ext cx="5943600" cy="6289040"/>
                     </a:xfrm>
                     <a:prstGeom prst="rect">
                       <a:avLst/>
@@ -948,7 +884,7 @@
       <w:pPr>
         <w:contextualSpacing/>
         <w:rPr>
-          <w:rFonts w:asciiTheme="minorHAnsi" w:hAnsiTheme="minorHAnsi"/>
+          <w:noProof/>
         </w:rPr>
       </w:pPr>
     </w:p>
@@ -956,7 +892,7 @@
       <w:pPr>
         <w:contextualSpacing/>
         <w:rPr>
-          <w:rFonts w:asciiTheme="minorHAnsi" w:hAnsiTheme="minorHAnsi"/>
+          <w:noProof/>
         </w:rPr>
       </w:pPr>
       <w:r>
@@ -965,10 +901,10 @@
         </w:rPr>
         <w:lastRenderedPageBreak/>
         <w:drawing>
-          <wp:inline distT="0" distB="0" distL="0" distR="0">
-            <wp:extent cx="5943600" cy="4882515"/>
+          <wp:inline distT="0" distB="0" distL="0" distR="0" wp14:anchorId="07372B0B" wp14:editId="09255C72">
+            <wp:extent cx="5943600" cy="6288405"/>
             <wp:effectExtent l="0" t="0" r="0" b="0"/>
-            <wp:docPr id="2" name="Picture 2"/>
+            <wp:docPr id="4" name="Picture 4"/>
             <wp:cNvGraphicFramePr>
               <a:graphicFrameLocks xmlns:a="http://schemas.openxmlformats.org/drawingml/2006/main" noChangeAspect="1"/>
             </wp:cNvGraphicFramePr>
@@ -980,7 +916,7 @@
                     <pic:cNvPicPr/>
                   </pic:nvPicPr>
                   <pic:blipFill>
-                    <a:blip r:embed="rId9" cstate="print"/>
+                    <a:blip r:embed="rId10"/>
                     <a:stretch>
                       <a:fillRect/>
                     </a:stretch>
@@ -988,7 +924,7 @@
                   <pic:spPr>
                     <a:xfrm>
                       <a:off x="0" y="0"/>
-                      <a:ext cx="5943600" cy="4882515"/>
+                      <a:ext cx="5943600" cy="6288405"/>
                     </a:xfrm>
                     <a:prstGeom prst="rect">
                       <a:avLst/>
@@ -1005,7 +941,7 @@
       <w:pPr>
         <w:contextualSpacing/>
         <w:rPr>
-          <w:rFonts w:asciiTheme="minorHAnsi" w:hAnsiTheme="minorHAnsi"/>
+          <w:noProof/>
         </w:rPr>
       </w:pPr>
     </w:p>
@@ -1013,18 +949,19 @@
       <w:pPr>
         <w:contextualSpacing/>
         <w:rPr>
-          <w:rFonts w:asciiTheme="minorHAnsi" w:hAnsiTheme="minorHAnsi"/>
+          <w:noProof/>
         </w:rPr>
       </w:pPr>
       <w:r>
         <w:rPr>
           <w:noProof/>
         </w:rPr>
+        <w:lastRenderedPageBreak/>
         <w:drawing>
-          <wp:inline distT="0" distB="0" distL="0" distR="0">
-            <wp:extent cx="5943600" cy="3213100"/>
-            <wp:effectExtent l="0" t="0" r="0" b="6350"/>
-            <wp:docPr id="3" name="Picture 3"/>
+          <wp:inline distT="0" distB="0" distL="0" distR="0" wp14:anchorId="17029EEE" wp14:editId="5E2D1D8A">
+            <wp:extent cx="5943600" cy="3156585"/>
+            <wp:effectExtent l="0" t="0" r="0" b="5715"/>
+            <wp:docPr id="5" name="Picture 5"/>
             <wp:cNvGraphicFramePr>
               <a:graphicFrameLocks xmlns:a="http://schemas.openxmlformats.org/drawingml/2006/main" noChangeAspect="1"/>
             </wp:cNvGraphicFramePr>
@@ -1036,7 +973,7 @@
                     <pic:cNvPicPr/>
                   </pic:nvPicPr>
                   <pic:blipFill>
-                    <a:blip r:embed="rId10" cstate="print"/>
+                    <a:blip r:embed="rId11"/>
                     <a:stretch>
                       <a:fillRect/>
                     </a:stretch>
@@ -1044,7 +981,7 @@
                   <pic:spPr>
                     <a:xfrm>
                       <a:off x="0" y="0"/>
-                      <a:ext cx="5943600" cy="3213100"/>
+                      <a:ext cx="5943600" cy="3156585"/>
                     </a:xfrm>
                     <a:prstGeom prst="rect">
                       <a:avLst/>
@@ -1057,9 +994,67 @@
         </w:drawing>
       </w:r>
     </w:p>
+    <w:p>
+      <w:pPr>
+        <w:contextualSpacing/>
+        <w:rPr>
+          <w:noProof/>
+        </w:rPr>
+      </w:pPr>
+    </w:p>
+    <w:p>
+      <w:pPr>
+        <w:contextualSpacing/>
+        <w:rPr>
+          <w:noProof/>
+        </w:rPr>
+      </w:pPr>
+    </w:p>
+    <w:p>
+      <w:pPr>
+        <w:contextualSpacing/>
+        <w:rPr>
+          <w:rFonts w:asciiTheme="minorHAnsi" w:hAnsiTheme="minorHAnsi"/>
+        </w:rPr>
+      </w:pPr>
+      <w:bookmarkStart w:id="0" w:name="_GoBack"/>
+      <w:bookmarkEnd w:id="0"/>
+    </w:p>
+    <w:p>
+      <w:pPr>
+        <w:contextualSpacing/>
+        <w:rPr>
+          <w:rFonts w:asciiTheme="minorHAnsi" w:hAnsiTheme="minorHAnsi"/>
+        </w:rPr>
+      </w:pPr>
+    </w:p>
+    <w:p>
+      <w:pPr>
+        <w:contextualSpacing/>
+        <w:rPr>
+          <w:rFonts w:asciiTheme="minorHAnsi" w:hAnsiTheme="minorHAnsi"/>
+        </w:rPr>
+      </w:pPr>
+    </w:p>
+    <w:p>
+      <w:pPr>
+        <w:contextualSpacing/>
+        <w:rPr>
+          <w:rFonts w:asciiTheme="minorHAnsi" w:hAnsiTheme="minorHAnsi"/>
+        </w:rPr>
+      </w:pPr>
+    </w:p>
+    <w:p>
+      <w:pPr>
+        <w:contextualSpacing/>
+        <w:rPr>
+          <w:rFonts w:asciiTheme="minorHAnsi" w:hAnsiTheme="minorHAnsi"/>
+        </w:rPr>
+      </w:pPr>
+    </w:p>
     <w:sectPr>
-      <w:headerReference w:type="default" r:id="rId11"/>
-      <w:footerReference w:type="default" r:id="rId12"/>
+      <w:headerReference w:type="default" r:id="rId12"/>
+      <w:footerReference w:type="default" r:id="rId13"/>
       <w:pgSz w:w="12240" w:h="15840"/>
       <w:pgMar w:top="720" w:right="720" w:bottom="720" w:left="1440" w:header="720" w:footer="720" w:gutter="0"/>
       <w:cols w:space="720"/>
@@ -1070,7 +1065,7 @@
 </file>
 
 <file path=word/endnotes.xml><?xml version="1.0" encoding="utf-8"?>
-<w:endnotes xmlns:ve="http://schemas.openxmlformats.org/markup-compatibility/2006" xmlns:o="urn:schemas-microsoft-com:office:office" xmlns:r="http://schemas.openxmlformats.org/officeDocument/2006/relationships" xmlns:m="http://schemas.openxmlformats.org/officeDocument/2006/math" xmlns:v="urn:schemas-microsoft-com:vml" xmlns:wp="http://schemas.openxmlformats.org/drawingml/2006/wordprocessingDrawing" xmlns:w10="urn:schemas-microsoft-com:office:word" xmlns:w="http://schemas.openxmlformats.org/wordprocessingml/2006/main" xmlns:wne="http://schemas.microsoft.com/office/word/2006/wordml">
+<w:endnotes xmlns:wpc="http://schemas.microsoft.com/office/word/2010/wordprocessingCanvas" xmlns:mc="http://schemas.openxmlformats.org/markup-compatibility/2006" xmlns:o="urn:schemas-microsoft-com:office:office" xmlns:r="http://schemas.openxmlformats.org/officeDocument/2006/relationships" xmlns:m="http://schemas.openxmlformats.org/officeDocument/2006/math" xmlns:v="urn:schemas-microsoft-com:vml" xmlns:wp14="http://schemas.microsoft.com/office/word/2010/wordprocessingDrawing" xmlns:wp="http://schemas.openxmlformats.org/drawingml/2006/wordprocessingDrawing" xmlns:w10="urn:schemas-microsoft-com:office:word" xmlns:w="http://schemas.openxmlformats.org/wordprocessingml/2006/main" xmlns:w14="http://schemas.microsoft.com/office/word/2010/wordml" xmlns:wpg="http://schemas.microsoft.com/office/word/2010/wordprocessingGroup" xmlns:wpi="http://schemas.microsoft.com/office/word/2010/wordprocessingInk" xmlns:wne="http://schemas.microsoft.com/office/word/2006/wordml" xmlns:wps="http://schemas.microsoft.com/office/word/2010/wordprocessingShape" mc:Ignorable="w14 wp14">
   <w:endnote w:type="separator" w:id="-1">
     <w:p>
       <w:r>
@@ -1089,7 +1084,7 @@
 </file>
 
 <file path=word/footer1.xml><?xml version="1.0" encoding="utf-8"?>
-<w:ftr xmlns:ve="http://schemas.openxmlformats.org/markup-compatibility/2006" xmlns:o="urn:schemas-microsoft-com:office:office" xmlns:r="http://schemas.openxmlformats.org/officeDocument/2006/relationships" xmlns:m="http://schemas.openxmlformats.org/officeDocument/2006/math" xmlns:v="urn:schemas-microsoft-com:vml" xmlns:wp="http://schemas.openxmlformats.org/drawingml/2006/wordprocessingDrawing" xmlns:w10="urn:schemas-microsoft-com:office:word" xmlns:w="http://schemas.openxmlformats.org/wordprocessingml/2006/main" xmlns:wne="http://schemas.microsoft.com/office/word/2006/wordml">
+<w:ftr xmlns:wpc="http://schemas.microsoft.com/office/word/2010/wordprocessingCanvas" xmlns:mc="http://schemas.openxmlformats.org/markup-compatibility/2006" xmlns:o="urn:schemas-microsoft-com:office:office" xmlns:r="http://schemas.openxmlformats.org/officeDocument/2006/relationships" xmlns:m="http://schemas.openxmlformats.org/officeDocument/2006/math" xmlns:v="urn:schemas-microsoft-com:vml" xmlns:wp14="http://schemas.microsoft.com/office/word/2010/wordprocessingDrawing" xmlns:wp="http://schemas.openxmlformats.org/drawingml/2006/wordprocessingDrawing" xmlns:w10="urn:schemas-microsoft-com:office:word" xmlns:w="http://schemas.openxmlformats.org/wordprocessingml/2006/main" xmlns:w14="http://schemas.microsoft.com/office/word/2010/wordml" xmlns:wpg="http://schemas.microsoft.com/office/word/2010/wordprocessingGroup" xmlns:wpi="http://schemas.microsoft.com/office/word/2010/wordprocessingInk" xmlns:wne="http://schemas.microsoft.com/office/word/2006/wordml" xmlns:wps="http://schemas.microsoft.com/office/word/2010/wordprocessingShape" mc:Ignorable="w14 wp14">
   <w:p>
     <w:pPr>
       <w:pStyle w:val="Footer"/>
@@ -1144,7 +1139,7 @@
         <w:sz w:val="16"/>
         <w:szCs w:val="16"/>
       </w:rPr>
-      <w:t>1</w:t>
+      <w:t>2</w:t>
     </w:r>
     <w:r>
       <w:rPr>
@@ -1199,7 +1194,7 @@
         <w:sz w:val="16"/>
         <w:szCs w:val="16"/>
       </w:rPr>
-      <w:t>3</w:t>
+      <w:t>4</w:t>
     </w:r>
     <w:r>
       <w:rPr>
@@ -1224,7 +1219,7 @@
 </file>
 
 <file path=word/footnotes.xml><?xml version="1.0" encoding="utf-8"?>
-<w:footnotes xmlns:ve="http://schemas.openxmlformats.org/markup-compatibility/2006" xmlns:o="urn:schemas-microsoft-com:office:office" xmlns:r="http://schemas.openxmlformats.org/officeDocument/2006/relationships" xmlns:m="http://schemas.openxmlformats.org/officeDocument/2006/math" xmlns:v="urn:schemas-microsoft-com:vml" xmlns:wp="http://schemas.openxmlformats.org/drawingml/2006/wordprocessingDrawing" xmlns:w10="urn:schemas-microsoft-com:office:word" xmlns:w="http://schemas.openxmlformats.org/wordprocessingml/2006/main" xmlns:wne="http://schemas.microsoft.com/office/word/2006/wordml">
+<w:footnotes xmlns:wpc="http://schemas.microsoft.com/office/word/2010/wordprocessingCanvas" xmlns:mc="http://schemas.openxmlformats.org/markup-compatibility/2006" xmlns:o="urn:schemas-microsoft-com:office:office" xmlns:r="http://schemas.openxmlformats.org/officeDocument/2006/relationships" xmlns:m="http://schemas.openxmlformats.org/officeDocument/2006/math" xmlns:v="urn:schemas-microsoft-com:vml" xmlns:wp14="http://schemas.microsoft.com/office/word/2010/wordprocessingDrawing" xmlns:wp="http://schemas.openxmlformats.org/drawingml/2006/wordprocessingDrawing" xmlns:w10="urn:schemas-microsoft-com:office:word" xmlns:w="http://schemas.openxmlformats.org/wordprocessingml/2006/main" xmlns:w14="http://schemas.microsoft.com/office/word/2010/wordml" xmlns:wpg="http://schemas.microsoft.com/office/word/2010/wordprocessingGroup" xmlns:wpi="http://schemas.microsoft.com/office/word/2010/wordprocessingInk" xmlns:wne="http://schemas.microsoft.com/office/word/2006/wordml" xmlns:wps="http://schemas.microsoft.com/office/word/2010/wordprocessingShape" mc:Ignorable="w14 wp14">
   <w:footnote w:type="separator" w:id="-1">
     <w:p>
       <w:r>
@@ -1243,7 +1238,7 @@
 </file>
 
 <file path=word/header1.xml><?xml version="1.0" encoding="utf-8"?>
-<w:hdr xmlns:ve="http://schemas.openxmlformats.org/markup-compatibility/2006" xmlns:o="urn:schemas-microsoft-com:office:office" xmlns:r="http://schemas.openxmlformats.org/officeDocument/2006/relationships" xmlns:m="http://schemas.openxmlformats.org/officeDocument/2006/math" xmlns:v="urn:schemas-microsoft-com:vml" xmlns:wp="http://schemas.openxmlformats.org/drawingml/2006/wordprocessingDrawing" xmlns:w10="urn:schemas-microsoft-com:office:word" xmlns:w="http://schemas.openxmlformats.org/wordprocessingml/2006/main" xmlns:wne="http://schemas.microsoft.com/office/word/2006/wordml">
+<w:hdr xmlns:wpc="http://schemas.microsoft.com/office/word/2010/wordprocessingCanvas" xmlns:mc="http://schemas.openxmlformats.org/markup-compatibility/2006" xmlns:o="urn:schemas-microsoft-com:office:office" xmlns:r="http://schemas.openxmlformats.org/officeDocument/2006/relationships" xmlns:m="http://schemas.openxmlformats.org/officeDocument/2006/math" xmlns:v="urn:schemas-microsoft-com:vml" xmlns:wp14="http://schemas.microsoft.com/office/word/2010/wordprocessingDrawing" xmlns:wp="http://schemas.openxmlformats.org/drawingml/2006/wordprocessingDrawing" xmlns:w10="urn:schemas-microsoft-com:office:word" xmlns:w="http://schemas.openxmlformats.org/wordprocessingml/2006/main" xmlns:w14="http://schemas.microsoft.com/office/word/2010/wordml" xmlns:wpg="http://schemas.microsoft.com/office/word/2010/wordprocessingGroup" xmlns:wpi="http://schemas.microsoft.com/office/word/2010/wordprocessingInk" xmlns:wne="http://schemas.microsoft.com/office/word/2006/wordml" xmlns:wps="http://schemas.microsoft.com/office/word/2010/wordprocessingShape" mc:Ignorable="w14 wp14">
   <w:p>
     <w:pPr>
       <w:pStyle w:val="Header"/>
@@ -1298,18 +1293,8 @@
         <w:sz w:val="20"/>
         <w:szCs w:val="20"/>
       </w:rPr>
-      <w:t xml:space="preserve">Vivian </w:t>
+      <w:t>Vivian Vinh</w:t>
     </w:r>
-    <w:proofErr w:type="spellStart"/>
-    <w:r>
-      <w:rPr>
-        <w:rFonts w:asciiTheme="minorHAnsi" w:hAnsiTheme="minorHAnsi"/>
-        <w:sz w:val="20"/>
-        <w:szCs w:val="20"/>
-      </w:rPr>
-      <w:t>Vinh</w:t>
-    </w:r>
-    <w:proofErr w:type="spellEnd"/>
   </w:p>
   <w:p>
     <w:pPr>
@@ -1330,11 +1315,22 @@
       <w:t>Timothy Zamora</w:t>
     </w:r>
   </w:p>
+  <w:p>
+    <w:pPr>
+      <w:pStyle w:val="Header"/>
+      <w:jc w:val="right"/>
+      <w:rPr>
+        <w:rFonts w:asciiTheme="minorHAnsi" w:hAnsiTheme="minorHAnsi"/>
+        <w:sz w:val="20"/>
+        <w:szCs w:val="20"/>
+      </w:rPr>
+    </w:pPr>
+  </w:p>
 </w:hdr>
 </file>
 
 <file path=word/numbering.xml><?xml version="1.0" encoding="utf-8"?>
-<w:numbering xmlns:ve="http://schemas.openxmlformats.org/markup-compatibility/2006" xmlns:o="urn:schemas-microsoft-com:office:office" xmlns:r="http://schemas.openxmlformats.org/officeDocument/2006/relationships" xmlns:m="http://schemas.openxmlformats.org/officeDocument/2006/math" xmlns:v="urn:schemas-microsoft-com:vml" xmlns:wp="http://schemas.openxmlformats.org/drawingml/2006/wordprocessingDrawing" xmlns:w10="urn:schemas-microsoft-com:office:word" xmlns:w="http://schemas.openxmlformats.org/wordprocessingml/2006/main" xmlns:wne="http://schemas.microsoft.com/office/word/2006/wordml">
+<w:numbering xmlns:wpc="http://schemas.microsoft.com/office/word/2010/wordprocessingCanvas" xmlns:mc="http://schemas.openxmlformats.org/markup-compatibility/2006" xmlns:o="urn:schemas-microsoft-com:office:office" xmlns:r="http://schemas.openxmlformats.org/officeDocument/2006/relationships" xmlns:m="http://schemas.openxmlformats.org/officeDocument/2006/math" xmlns:v="urn:schemas-microsoft-com:vml" xmlns:wp14="http://schemas.microsoft.com/office/word/2010/wordprocessingDrawing" xmlns:wp="http://schemas.openxmlformats.org/drawingml/2006/wordprocessingDrawing" xmlns:w10="urn:schemas-microsoft-com:office:word" xmlns:w="http://schemas.openxmlformats.org/wordprocessingml/2006/main" xmlns:w14="http://schemas.microsoft.com/office/word/2010/wordml" xmlns:wpg="http://schemas.microsoft.com/office/word/2010/wordprocessingGroup" xmlns:wpi="http://schemas.microsoft.com/office/word/2010/wordprocessingInk" xmlns:wne="http://schemas.microsoft.com/office/word/2006/wordml" xmlns:wps="http://schemas.microsoft.com/office/word/2010/wordprocessingShape" mc:Ignorable="w14 wp14">
   <w:abstractNum w:abstractNumId="0">
     <w:nsid w:val="00BA019F"/>
     <w:multiLevelType w:val="hybridMultilevel"/>
@@ -6211,7 +6207,7 @@
 </file>
 
 <file path=word/styles.xml><?xml version="1.0" encoding="utf-8"?>
-<w:styles xmlns:r="http://schemas.openxmlformats.org/officeDocument/2006/relationships" xmlns:w="http://schemas.openxmlformats.org/wordprocessingml/2006/main">
+<w:styles xmlns:mc="http://schemas.openxmlformats.org/markup-compatibility/2006" xmlns:r="http://schemas.openxmlformats.org/officeDocument/2006/relationships" xmlns:w="http://schemas.openxmlformats.org/wordprocessingml/2006/main" xmlns:w14="http://schemas.microsoft.com/office/word/2010/wordml" mc:Ignorable="w14">
   <w:docDefaults>
     <w:rPrDefault>
       <w:rPr>
@@ -6393,7 +6389,6 @@
     <w:uiPriority w:val="99"/>
     <w:semiHidden/>
     <w:unhideWhenUsed/>
-    <w:qFormat/>
     <w:tblPr>
       <w:tblInd w:w="0" w:type="dxa"/>
       <w:tblCellMar>

</xml_diff>